<commit_message>
main basics guides finished
</commit_message>
<xml_diff>
--- a/guide/1-LambdaBasicsGuide.docx
+++ b/guide/1-LambdaBasicsGuide.docx
@@ -8,19 +8,19 @@
         <w:rPr>
           <w:b/>
           <w:bCs/>
-          <w:sz w:val="28"/>
-          <w:szCs w:val="28"/>
-          <w:highlight w:val="darkBlue"/>
-          <w:lang w:val="en-US"/>
-        </w:rPr>
-      </w:pPr>
-      <w:r>
-        <w:rPr>
-          <w:b/>
-          <w:bCs/>
-          <w:color w:val="FFFFFF" w:themeColor="background1"/>
-          <w:sz w:val="28"/>
-          <w:szCs w:val="28"/>
+          <w:sz w:val="24"/>
+          <w:szCs w:val="24"/>
+          <w:highlight w:val="darkBlue"/>
+          <w:lang w:val="en-US"/>
+        </w:rPr>
+      </w:pPr>
+      <w:r>
+        <w:rPr>
+          <w:b/>
+          <w:bCs/>
+          <w:color w:val="FFFFFF" w:themeColor="background1"/>
+          <w:sz w:val="24"/>
+          <w:szCs w:val="24"/>
           <w:highlight w:val="darkBlue"/>
           <w:lang w:val="en-US"/>
         </w:rPr>
@@ -31,8 +31,8 @@
           <w:b/>
           <w:bCs/>
           <w:color w:val="FFFFFF" w:themeColor="background1"/>
-          <w:sz w:val="28"/>
-          <w:szCs w:val="28"/>
+          <w:sz w:val="24"/>
+          <w:szCs w:val="24"/>
           <w:highlight w:val="darkBlue"/>
           <w:lang w:val="en-US"/>
         </w:rPr>
@@ -43,8 +43,8 @@
           <w:b/>
           <w:bCs/>
           <w:color w:val="FFFFFF" w:themeColor="background1"/>
-          <w:sz w:val="28"/>
-          <w:szCs w:val="28"/>
+          <w:sz w:val="24"/>
+          <w:szCs w:val="24"/>
           <w:highlight w:val="darkBlue"/>
           <w:lang w:val="en-US"/>
         </w:rPr>
@@ -55,8 +55,8 @@
           <w:b/>
           <w:bCs/>
           <w:color w:val="FFFFFF" w:themeColor="background1"/>
-          <w:sz w:val="28"/>
-          <w:szCs w:val="28"/>
+          <w:sz w:val="24"/>
+          <w:szCs w:val="24"/>
           <w:highlight w:val="darkBlue"/>
           <w:lang w:val="en-US"/>
         </w:rPr>
@@ -67,8 +67,8 @@
           <w:b/>
           <w:bCs/>
           <w:color w:val="FFFFFF" w:themeColor="background1"/>
-          <w:sz w:val="28"/>
-          <w:szCs w:val="28"/>
+          <w:sz w:val="24"/>
+          <w:szCs w:val="24"/>
           <w:highlight w:val="darkBlue"/>
           <w:lang w:val="en-US"/>
         </w:rPr>
@@ -79,55 +79,19 @@
           <w:b/>
           <w:bCs/>
           <w:color w:val="FFFFFF" w:themeColor="background1"/>
-          <w:sz w:val="28"/>
-          <w:szCs w:val="28"/>
-          <w:highlight w:val="darkBlue"/>
-          <w:lang w:val="en-US"/>
-        </w:rPr>
-        <w:t xml:space="preserve"> </w:t>
-      </w:r>
-      <w:r>
-        <w:rPr>
-          <w:b/>
-          <w:bCs/>
-          <w:color w:val="FFFFFF" w:themeColor="background1"/>
-          <w:sz w:val="28"/>
-          <w:szCs w:val="28"/>
-          <w:highlight w:val="darkBlue"/>
-          <w:lang w:val="en-US"/>
-        </w:rPr>
-        <w:t xml:space="preserve">        </w:t>
-      </w:r>
-      <w:r>
-        <w:rPr>
-          <w:b/>
-          <w:bCs/>
-          <w:color w:val="FFFFFF" w:themeColor="background1"/>
-          <w:sz w:val="28"/>
-          <w:szCs w:val="28"/>
-          <w:highlight w:val="darkBlue"/>
-          <w:lang w:val="en-US"/>
-        </w:rPr>
-        <w:t xml:space="preserve"> </w:t>
-      </w:r>
-      <w:r>
-        <w:rPr>
-          <w:b/>
-          <w:bCs/>
-          <w:color w:val="FFFFFF" w:themeColor="background1"/>
-          <w:sz w:val="28"/>
-          <w:szCs w:val="28"/>
-          <w:highlight w:val="darkBlue"/>
-          <w:lang w:val="en-US"/>
-        </w:rPr>
-        <w:t xml:space="preserve">                                                   </w:t>
-      </w:r>
-      <w:r>
-        <w:rPr>
-          <w:b/>
-          <w:bCs/>
-          <w:sz w:val="28"/>
-          <w:szCs w:val="28"/>
+          <w:sz w:val="24"/>
+          <w:szCs w:val="24"/>
+          <w:highlight w:val="darkBlue"/>
+          <w:lang w:val="en-US"/>
+        </w:rPr>
+        <w:t xml:space="preserve">                                                             </w:t>
+      </w:r>
+      <w:r>
+        <w:rPr>
+          <w:b/>
+          <w:bCs/>
+          <w:sz w:val="24"/>
+          <w:szCs w:val="24"/>
           <w:highlight w:val="darkBlue"/>
           <w:lang w:val="en-US"/>
         </w:rPr>
@@ -140,32 +104,20 @@
         <w:rPr>
           <w:i/>
           <w:iCs/>
-          <w:lang w:val="en-US"/>
-        </w:rPr>
-      </w:pPr>
-      <w:r>
-        <w:rPr>
-          <w:i/>
-          <w:iCs/>
-          <w:lang w:val="en-US"/>
-        </w:rPr>
-        <w:t>-------------------------------------------------</w:t>
-      </w:r>
-      <w:r>
-        <w:rPr>
-          <w:i/>
-          <w:iCs/>
-          <w:lang w:val="en-US"/>
-        </w:rPr>
-        <w:t>-----------------------</w:t>
-      </w:r>
-      <w:r>
-        <w:rPr>
-          <w:i/>
-          <w:iCs/>
-          <w:lang w:val="en-US"/>
-        </w:rPr>
-        <w:t>--------------------</w:t>
+          <w:sz w:val="20"/>
+          <w:szCs w:val="20"/>
+          <w:lang w:val="en-US"/>
+        </w:rPr>
+      </w:pPr>
+      <w:r>
+        <w:rPr>
+          <w:i/>
+          <w:iCs/>
+          <w:sz w:val="20"/>
+          <w:szCs w:val="20"/>
+          <w:lang w:val="en-US"/>
+        </w:rPr>
+        <w:t>--------------------------------------------------------------------------------------------</w:t>
       </w:r>
     </w:p>
     <w:p>
@@ -175,15 +127,19 @@
           <w:rFonts w:asciiTheme="majorHAnsi" w:hAnsiTheme="majorHAnsi" w:cstheme="majorHAnsi"/>
           <w:i/>
           <w:iCs/>
-          <w:lang w:val="en-US"/>
-        </w:rPr>
-      </w:pPr>
-      <w:r>
-        <w:rPr>
-          <w:b/>
-          <w:bCs/>
-          <w:i/>
-          <w:iCs/>
+          <w:sz w:val="20"/>
+          <w:szCs w:val="20"/>
+          <w:lang w:val="en-US"/>
+        </w:rPr>
+      </w:pPr>
+      <w:r>
+        <w:rPr>
+          <w:b/>
+          <w:bCs/>
+          <w:i/>
+          <w:iCs/>
+          <w:sz w:val="20"/>
+          <w:szCs w:val="20"/>
           <w:lang w:val="en-US"/>
         </w:rPr>
         <w:t>Purpose</w:t>
@@ -192,6 +148,8 @@
         <w:rPr>
           <w:i/>
           <w:iCs/>
+          <w:sz w:val="20"/>
+          <w:szCs w:val="20"/>
           <w:lang w:val="en-US"/>
         </w:rPr>
         <w:t xml:space="preserve">: </w:t>
@@ -201,6 +159,8 @@
           <w:rFonts w:asciiTheme="majorHAnsi" w:hAnsiTheme="majorHAnsi" w:cstheme="majorHAnsi"/>
           <w:i/>
           <w:iCs/>
+          <w:sz w:val="20"/>
+          <w:szCs w:val="20"/>
           <w:lang w:val="en-US"/>
         </w:rPr>
         <w:t xml:space="preserve">As part of the serverless architecture research here I will include interesting and relevant topics and features involving </w:t>
@@ -210,6 +170,8 @@
           <w:rFonts w:asciiTheme="majorHAnsi" w:hAnsiTheme="majorHAnsi" w:cstheme="majorHAnsi"/>
           <w:i/>
           <w:iCs/>
+          <w:sz w:val="20"/>
+          <w:szCs w:val="20"/>
           <w:lang w:val="en-US"/>
         </w:rPr>
         <w:t>L</w:t>
@@ -219,6 +181,8 @@
           <w:rFonts w:asciiTheme="majorHAnsi" w:hAnsiTheme="majorHAnsi" w:cstheme="majorHAnsi"/>
           <w:i/>
           <w:iCs/>
+          <w:sz w:val="20"/>
+          <w:szCs w:val="20"/>
           <w:lang w:val="en-US"/>
         </w:rPr>
         <w:t xml:space="preserve">amba, </w:t>
@@ -228,6 +192,8 @@
           <w:rFonts w:asciiTheme="majorHAnsi" w:hAnsiTheme="majorHAnsi" w:cstheme="majorHAnsi"/>
           <w:i/>
           <w:iCs/>
+          <w:sz w:val="20"/>
+          <w:szCs w:val="20"/>
           <w:lang w:val="en-US"/>
         </w:rPr>
         <w:t>API</w:t>
@@ -237,6 +203,8 @@
           <w:rFonts w:asciiTheme="majorHAnsi" w:hAnsiTheme="majorHAnsi" w:cstheme="majorHAnsi"/>
           <w:i/>
           <w:iCs/>
+          <w:sz w:val="20"/>
+          <w:szCs w:val="20"/>
           <w:lang w:val="en-US"/>
         </w:rPr>
         <w:t xml:space="preserve"> gateway, </w:t>
@@ -246,6 +214,8 @@
           <w:rFonts w:asciiTheme="majorHAnsi" w:hAnsiTheme="majorHAnsi" w:cstheme="majorHAnsi"/>
           <w:i/>
           <w:iCs/>
+          <w:sz w:val="20"/>
+          <w:szCs w:val="20"/>
           <w:lang w:val="en-US"/>
         </w:rPr>
         <w:t>SQS</w:t>
@@ -255,6 +225,8 @@
           <w:rFonts w:asciiTheme="majorHAnsi" w:hAnsiTheme="majorHAnsi" w:cstheme="majorHAnsi"/>
           <w:i/>
           <w:iCs/>
+          <w:sz w:val="20"/>
+          <w:szCs w:val="20"/>
           <w:lang w:val="en-US"/>
         </w:rPr>
         <w:t xml:space="preserve">, </w:t>
@@ -264,6 +236,8 @@
           <w:rFonts w:asciiTheme="majorHAnsi" w:hAnsiTheme="majorHAnsi" w:cstheme="majorHAnsi"/>
           <w:i/>
           <w:iCs/>
+          <w:sz w:val="20"/>
+          <w:szCs w:val="20"/>
           <w:lang w:val="en-US"/>
         </w:rPr>
         <w:t>D</w:t>
@@ -273,6 +247,8 @@
           <w:rFonts w:asciiTheme="majorHAnsi" w:hAnsiTheme="majorHAnsi" w:cstheme="majorHAnsi"/>
           <w:i/>
           <w:iCs/>
+          <w:sz w:val="20"/>
+          <w:szCs w:val="20"/>
           <w:lang w:val="en-US"/>
         </w:rPr>
         <w:t xml:space="preserve">ynamo, </w:t>
@@ -282,6 +258,8 @@
           <w:rFonts w:asciiTheme="majorHAnsi" w:hAnsiTheme="majorHAnsi" w:cstheme="majorHAnsi"/>
           <w:i/>
           <w:iCs/>
+          <w:sz w:val="20"/>
+          <w:szCs w:val="20"/>
           <w:lang w:val="en-US"/>
         </w:rPr>
         <w:t>E</w:t>
@@ -291,6 +269,8 @@
           <w:rFonts w:asciiTheme="majorHAnsi" w:hAnsiTheme="majorHAnsi" w:cstheme="majorHAnsi"/>
           <w:i/>
           <w:iCs/>
+          <w:sz w:val="20"/>
+          <w:szCs w:val="20"/>
           <w:lang w:val="en-US"/>
         </w:rPr>
         <w:t>c2 and some other service</w:t>
@@ -300,6 +280,8 @@
           <w:rFonts w:asciiTheme="majorHAnsi" w:hAnsiTheme="majorHAnsi" w:cstheme="majorHAnsi"/>
           <w:i/>
           <w:iCs/>
+          <w:sz w:val="20"/>
+          <w:szCs w:val="20"/>
           <w:lang w:val="en-US"/>
         </w:rPr>
         <w:t>s</w:t>
@@ -309,6 +291,8 @@
           <w:rFonts w:asciiTheme="majorHAnsi" w:hAnsiTheme="majorHAnsi" w:cstheme="majorHAnsi"/>
           <w:i/>
           <w:iCs/>
+          <w:sz w:val="20"/>
+          <w:szCs w:val="20"/>
           <w:lang w:val="en-US"/>
         </w:rPr>
         <w:t xml:space="preserve"> that can provide an interesting feature within this type of </w:t>
@@ -318,6 +302,8 @@
           <w:rFonts w:asciiTheme="majorHAnsi" w:hAnsiTheme="majorHAnsi" w:cstheme="majorHAnsi"/>
           <w:i/>
           <w:iCs/>
+          <w:sz w:val="20"/>
+          <w:szCs w:val="20"/>
           <w:lang w:val="en-US"/>
         </w:rPr>
         <w:t>architecture.</w:t>
@@ -330,6 +316,8 @@
           <w:rFonts w:asciiTheme="majorHAnsi" w:hAnsiTheme="majorHAnsi" w:cstheme="majorHAnsi"/>
           <w:i/>
           <w:iCs/>
+          <w:sz w:val="20"/>
+          <w:szCs w:val="20"/>
           <w:lang w:val="en-US"/>
         </w:rPr>
       </w:pPr>
@@ -338,9 +326,35 @@
           <w:rFonts w:asciiTheme="majorHAnsi" w:hAnsiTheme="majorHAnsi" w:cstheme="majorHAnsi"/>
           <w:i/>
           <w:iCs/>
-          <w:lang w:val="en-US"/>
-        </w:rPr>
-        <w:t>Note that all of the following concepts are based on the following Udemy course and personal research, it is always a good idea to check for changes or updates from AWS to the lambda or other services used during this guide.</w:t>
+          <w:sz w:val="20"/>
+          <w:szCs w:val="20"/>
+          <w:lang w:val="en-US"/>
+        </w:rPr>
+        <w:t xml:space="preserve">Note that </w:t>
+      </w:r>
+      <w:proofErr w:type="gramStart"/>
+      <w:r>
+        <w:rPr>
+          <w:rFonts w:asciiTheme="majorHAnsi" w:hAnsiTheme="majorHAnsi" w:cstheme="majorHAnsi"/>
+          <w:i/>
+          <w:iCs/>
+          <w:sz w:val="20"/>
+          <w:szCs w:val="20"/>
+          <w:lang w:val="en-US"/>
+        </w:rPr>
+        <w:t>all of</w:t>
+      </w:r>
+      <w:proofErr w:type="gramEnd"/>
+      <w:r>
+        <w:rPr>
+          <w:rFonts w:asciiTheme="majorHAnsi" w:hAnsiTheme="majorHAnsi" w:cstheme="majorHAnsi"/>
+          <w:i/>
+          <w:iCs/>
+          <w:sz w:val="20"/>
+          <w:szCs w:val="20"/>
+          <w:lang w:val="en-US"/>
+        </w:rPr>
+        <w:t xml:space="preserve"> the following concepts are based on the following Udemy course and personal research, it is always a good idea to check for changes or updates from AWS to the lambda or other services used during this guide.</w:t>
       </w:r>
     </w:p>
     <w:p>
@@ -350,6 +364,8 @@
           <w:rFonts w:asciiTheme="majorHAnsi" w:hAnsiTheme="majorHAnsi" w:cstheme="majorHAnsi"/>
           <w:i/>
           <w:iCs/>
+          <w:sz w:val="20"/>
+          <w:szCs w:val="20"/>
           <w:lang w:val="en-US"/>
         </w:rPr>
       </w:pPr>
@@ -358,6 +374,8 @@
           <w:rFonts w:asciiTheme="majorHAnsi" w:hAnsiTheme="majorHAnsi" w:cstheme="majorHAnsi"/>
           <w:i/>
           <w:iCs/>
+          <w:sz w:val="20"/>
+          <w:szCs w:val="20"/>
           <w:lang w:val="en-US"/>
         </w:rPr>
         <w:t>------------------------------------------------------------------------------------------------------</w:t>
@@ -368,6 +386,8 @@
         <w:rPr>
           <w:i/>
           <w:iCs/>
+          <w:sz w:val="20"/>
+          <w:szCs w:val="20"/>
           <w:lang w:val="en-US"/>
         </w:rPr>
       </w:pPr>
@@ -376,8 +396,8 @@
           <w:rPr>
             <w:rStyle w:val="Hipervnculo"/>
             <w:rFonts w:ascii="Arial" w:hAnsi="Arial" w:cs="Arial"/>
-            <w:sz w:val="23"/>
-            <w:szCs w:val="23"/>
+            <w:sz w:val="20"/>
+            <w:szCs w:val="20"/>
             <w:shd w:val="clear" w:color="auto" w:fill="F8F8F8"/>
             <w:lang w:val="en-US"/>
           </w:rPr>
@@ -389,17 +409,23 @@
       <w:pPr>
         <w:jc w:val="both"/>
         <w:rPr>
-          <w:lang w:val="en-US"/>
-        </w:rPr>
-      </w:pPr>
-      <w:r>
-        <w:rPr>
+          <w:sz w:val="20"/>
+          <w:szCs w:val="20"/>
+          <w:lang w:val="en-US"/>
+        </w:rPr>
+      </w:pPr>
+      <w:r>
+        <w:rPr>
+          <w:sz w:val="20"/>
+          <w:szCs w:val="20"/>
           <w:lang w:val="en-US"/>
         </w:rPr>
         <w:t>The concept is simple, a function (container with a runtime) that can be invoked whenever is necessary</w:t>
       </w:r>
       <w:r>
         <w:rPr>
+          <w:sz w:val="20"/>
+          <w:szCs w:val="20"/>
           <w:lang w:val="en-US"/>
         </w:rPr>
         <w:t xml:space="preserve"> (an external </w:t>
@@ -408,18 +434,24 @@
         <w:rPr>
           <w:b/>
           <w:bCs/>
+          <w:sz w:val="20"/>
+          <w:szCs w:val="20"/>
           <w:lang w:val="en-US"/>
         </w:rPr>
         <w:t>event</w:t>
       </w:r>
       <w:r>
         <w:rPr>
+          <w:sz w:val="20"/>
+          <w:szCs w:val="20"/>
           <w:lang w:val="en-US"/>
         </w:rPr>
         <w:t xml:space="preserve"> ex: uploading a file to s3)</w:t>
       </w:r>
       <w:r>
         <w:rPr>
+          <w:sz w:val="20"/>
+          <w:szCs w:val="20"/>
           <w:lang w:val="en-US"/>
         </w:rPr>
         <w:t xml:space="preserve"> in which we only get charged for the execution and the CPU consumption. It can scale to a lot of executions. It supports different runtimes like Node, python, c, c++ </w:t>
@@ -427,6 +459,8 @@
       <w:proofErr w:type="spellStart"/>
       <w:r>
         <w:rPr>
+          <w:sz w:val="20"/>
+          <w:szCs w:val="20"/>
           <w:lang w:val="en-US"/>
         </w:rPr>
         <w:t>etc</w:t>
@@ -434,6 +468,8 @@
       <w:proofErr w:type="spellEnd"/>
       <w:r>
         <w:rPr>
+          <w:sz w:val="20"/>
+          <w:szCs w:val="20"/>
           <w:lang w:val="en-US"/>
         </w:rPr>
         <w:t xml:space="preserve"> and it is very well integrated with other services like SQS or API Gateway.</w:t>
@@ -615,34 +651,70 @@
       <w:pPr>
         <w:jc w:val="both"/>
         <w:rPr>
-          <w:lang w:val="en-US"/>
-        </w:rPr>
-      </w:pPr>
-      <w:r>
-        <w:rPr>
-          <w:lang w:val="en-US"/>
-        </w:rPr>
-        <w:t>The code within a l</w:t>
-      </w:r>
-      <w:r>
-        <w:rPr>
-          <w:lang w:val="en-US"/>
-        </w:rPr>
-        <w:t>ambda function can be written within the AWS console (there is a limit to the size of the function 10mb</w:t>
-      </w:r>
-      <w:r>
-        <w:rPr>
-          <w:b/>
-          <w:bCs/>
+          <w:sz w:val="20"/>
+          <w:szCs w:val="20"/>
+          <w:lang w:val="en-US"/>
+        </w:rPr>
+      </w:pPr>
+      <w:r>
+        <w:rPr>
+          <w:sz w:val="20"/>
+          <w:szCs w:val="20"/>
+          <w:lang w:val="en-US"/>
+        </w:rPr>
+        <w:t>The code within a lambda function can be written within the AWS console (there is a limit to the size of the function 10mb</w:t>
+      </w:r>
+      <w:r>
+        <w:rPr>
+          <w:b/>
+          <w:bCs/>
+          <w:sz w:val="20"/>
+          <w:szCs w:val="20"/>
           <w:lang w:val="en-US"/>
         </w:rPr>
         <w:t>*?</w:t>
       </w:r>
       <w:r>
         <w:rPr>
-          <w:lang w:val="en-US"/>
-        </w:rPr>
-        <w:t>) or It can be written locally and then uploaded to an S3 bucket. (Alternatively it can be written on our local pc and deployed using SAM which creates the bucket and uploads the code in an automated way)</w:t>
+          <w:sz w:val="20"/>
+          <w:szCs w:val="20"/>
+          <w:lang w:val="en-US"/>
+        </w:rPr>
+        <w:t xml:space="preserve">) or </w:t>
+      </w:r>
+      <w:proofErr w:type="gramStart"/>
+      <w:r>
+        <w:rPr>
+          <w:sz w:val="20"/>
+          <w:szCs w:val="20"/>
+          <w:lang w:val="en-US"/>
+        </w:rPr>
+        <w:t>It</w:t>
+      </w:r>
+      <w:proofErr w:type="gramEnd"/>
+      <w:r>
+        <w:rPr>
+          <w:sz w:val="20"/>
+          <w:szCs w:val="20"/>
+          <w:lang w:val="en-US"/>
+        </w:rPr>
+        <w:t xml:space="preserve"> can be written locally and then uploaded to an S3 bucket. (</w:t>
+      </w:r>
+      <w:r>
+        <w:rPr>
+          <w:sz w:val="20"/>
+          <w:szCs w:val="20"/>
+          <w:lang w:val="en-US"/>
+        </w:rPr>
+        <w:t>Alternatively,</w:t>
+      </w:r>
+      <w:r>
+        <w:rPr>
+          <w:sz w:val="20"/>
+          <w:szCs w:val="20"/>
+          <w:lang w:val="en-US"/>
+        </w:rPr>
+        <w:t xml:space="preserve"> it can be written on our local pc and deployed using SAM which creates the bucket and uploads the code in an automated way)</w:t>
       </w:r>
     </w:p>
     <w:p>
@@ -755,20 +827,58 @@
       <w:pPr>
         <w:jc w:val="both"/>
         <w:rPr>
-          <w:lang w:val="en-US"/>
-        </w:rPr>
-      </w:pPr>
-      <w:r>
-        <w:rPr>
+          <w:sz w:val="20"/>
+          <w:szCs w:val="20"/>
+          <w:lang w:val="en-US"/>
+        </w:rPr>
+      </w:pPr>
+      <w:r>
+        <w:rPr>
+          <w:sz w:val="20"/>
+          <w:szCs w:val="20"/>
           <w:lang w:val="en-US"/>
         </w:rPr>
         <w:t>A lambda function can be written using callbacks (useful if using older versions of node) or using async/await syntax.</w:t>
       </w:r>
       <w:r>
         <w:rPr>
-          <w:lang w:val="en-US"/>
-        </w:rPr>
-        <w:t xml:space="preserve"> The following is what is called a handler and that’s like the main part of a function in which all the code will be executed but other functions and even imports can be don outside of the handler.</w:t>
+          <w:sz w:val="20"/>
+          <w:szCs w:val="20"/>
+          <w:lang w:val="en-US"/>
+        </w:rPr>
+        <w:t xml:space="preserve"> The following is what is called a handler and that’s like the main part of a function in which all the code will be executed but</w:t>
+      </w:r>
+      <w:r>
+        <w:rPr>
+          <w:sz w:val="20"/>
+          <w:szCs w:val="20"/>
+          <w:lang w:val="en-US"/>
+        </w:rPr>
+        <w:t>,</w:t>
+      </w:r>
+      <w:r>
+        <w:rPr>
+          <w:sz w:val="20"/>
+          <w:szCs w:val="20"/>
+          <w:lang w:val="en-US"/>
+        </w:rPr>
+        <w:t xml:space="preserve"> other functions and even imports can be </w:t>
+      </w:r>
+      <w:r>
+        <w:rPr>
+          <w:sz w:val="20"/>
+          <w:szCs w:val="20"/>
+          <w:lang w:val="en-US"/>
+        </w:rPr>
+        <w:t>written</w:t>
+      </w:r>
+      <w:r>
+        <w:rPr>
+          <w:sz w:val="20"/>
+          <w:szCs w:val="20"/>
+          <w:lang w:val="en-US"/>
+        </w:rPr>
+        <w:t xml:space="preserve"> outside of the handler.</w:t>
       </w:r>
     </w:p>
     <w:p>
@@ -991,7 +1101,7 @@
           <w:highlight w:val="darkBlue"/>
           <w:lang w:val="en-US"/>
         </w:rPr>
-        <w:t xml:space="preserve">  </w:t>
+        <w:t xml:space="preserve"> </w:t>
       </w:r>
       <w:r>
         <w:rPr>
@@ -1021,24 +1131,20 @@
         <w:rPr>
           <w:b/>
           <w:bCs/>
-          <w:lang w:val="en-US"/>
-        </w:rPr>
-      </w:pPr>
-      <w:r>
-        <w:rPr>
-          <w:b/>
-          <w:bCs/>
-          <w:lang w:val="en-US"/>
-        </w:rPr>
-        <w:t>Environment Variables:</w:t>
-      </w:r>
-      <w:r>
-        <w:rPr>
-          <w:b/>
-          <w:bCs/>
-          <w:lang w:val="en-US"/>
-        </w:rPr>
-        <w:t xml:space="preserve"> *</w:t>
+          <w:sz w:val="20"/>
+          <w:szCs w:val="20"/>
+          <w:lang w:val="en-US"/>
+        </w:rPr>
+      </w:pPr>
+      <w:r>
+        <w:rPr>
+          <w:b/>
+          <w:bCs/>
+          <w:sz w:val="20"/>
+          <w:szCs w:val="20"/>
+          <w:lang w:val="en-US"/>
+        </w:rPr>
+        <w:t>Environment Variables: *</w:t>
       </w:r>
     </w:p>
     <w:p>
@@ -1046,11 +1152,15 @@
         <w:spacing w:after="0" w:line="240" w:lineRule="auto"/>
         <w:jc w:val="both"/>
         <w:rPr>
-          <w:lang w:val="en-US"/>
-        </w:rPr>
-      </w:pPr>
-      <w:r>
-        <w:rPr>
+          <w:sz w:val="20"/>
+          <w:szCs w:val="20"/>
+          <w:lang w:val="en-US"/>
+        </w:rPr>
+      </w:pPr>
+      <w:r>
+        <w:rPr>
+          <w:sz w:val="20"/>
+          <w:szCs w:val="20"/>
           <w:lang w:val="en-US"/>
         </w:rPr>
         <w:t>Lambda Functions supports environment variables, and they can even be encrypted with a very customizable flow.</w:t>
@@ -1061,6 +1171,8 @@
         <w:spacing w:after="0" w:line="240" w:lineRule="auto"/>
         <w:jc w:val="both"/>
         <w:rPr>
+          <w:sz w:val="20"/>
+          <w:szCs w:val="20"/>
           <w:lang w:val="en-US"/>
         </w:rPr>
       </w:pPr>
@@ -1072,13 +1184,17 @@
         <w:rPr>
           <w:b/>
           <w:bCs/>
-          <w:lang w:val="en-US"/>
-        </w:rPr>
-      </w:pPr>
-      <w:r>
-        <w:rPr>
-          <w:b/>
-          <w:bCs/>
+          <w:sz w:val="20"/>
+          <w:szCs w:val="20"/>
+          <w:lang w:val="en-US"/>
+        </w:rPr>
+      </w:pPr>
+      <w:r>
+        <w:rPr>
+          <w:b/>
+          <w:bCs/>
+          <w:sz w:val="20"/>
+          <w:szCs w:val="20"/>
           <w:lang w:val="en-US"/>
         </w:rPr>
         <w:t>Tags:</w:t>
@@ -1089,11 +1205,15 @@
         <w:spacing w:after="0" w:line="240" w:lineRule="auto"/>
         <w:jc w:val="both"/>
         <w:rPr>
-          <w:lang w:val="en-US"/>
-        </w:rPr>
-      </w:pPr>
-      <w:r>
-        <w:rPr>
+          <w:sz w:val="20"/>
+          <w:szCs w:val="20"/>
+          <w:lang w:val="en-US"/>
+        </w:rPr>
+      </w:pPr>
+      <w:r>
+        <w:rPr>
+          <w:sz w:val="20"/>
+          <w:szCs w:val="20"/>
           <w:lang w:val="en-US"/>
         </w:rPr>
         <w:t>These generally applies for most services and resources, and it is just a way of tagging the resources so they can be grouped and filtered when needed.</w:t>
@@ -1104,6 +1224,8 @@
         <w:spacing w:after="0" w:line="240" w:lineRule="auto"/>
         <w:jc w:val="both"/>
         <w:rPr>
+          <w:sz w:val="20"/>
+          <w:szCs w:val="20"/>
           <w:lang w:val="en-US"/>
         </w:rPr>
       </w:pPr>
@@ -1115,13 +1237,17 @@
         <w:rPr>
           <w:b/>
           <w:bCs/>
-          <w:lang w:val="en-US"/>
-        </w:rPr>
-      </w:pPr>
-      <w:r>
-        <w:rPr>
-          <w:b/>
-          <w:bCs/>
+          <w:sz w:val="20"/>
+          <w:szCs w:val="20"/>
+          <w:lang w:val="en-US"/>
+        </w:rPr>
+      </w:pPr>
+      <w:r>
+        <w:rPr>
+          <w:b/>
+          <w:bCs/>
+          <w:sz w:val="20"/>
+          <w:szCs w:val="20"/>
           <w:lang w:val="en-US"/>
         </w:rPr>
         <w:t>Execution Role:</w:t>
@@ -1132,11 +1258,15 @@
         <w:spacing w:after="0" w:line="240" w:lineRule="auto"/>
         <w:jc w:val="both"/>
         <w:rPr>
-          <w:lang w:val="en-US"/>
-        </w:rPr>
-      </w:pPr>
-      <w:r>
-        <w:rPr>
+          <w:sz w:val="20"/>
+          <w:szCs w:val="20"/>
+          <w:lang w:val="en-US"/>
+        </w:rPr>
+      </w:pPr>
+      <w:r>
+        <w:rPr>
+          <w:sz w:val="20"/>
+          <w:szCs w:val="20"/>
           <w:lang w:val="en-US"/>
         </w:rPr>
         <w:t>A lambda function most likely will need to have a role with a policy attached so it has permissions to access other services. (It is a good practice to have a different role for each function/resource even if they seem to need the same one)</w:t>
@@ -1147,6 +1277,8 @@
         <w:spacing w:after="0" w:line="240" w:lineRule="auto"/>
         <w:jc w:val="both"/>
         <w:rPr>
+          <w:sz w:val="20"/>
+          <w:szCs w:val="20"/>
           <w:lang w:val="en-US"/>
         </w:rPr>
       </w:pPr>
@@ -1158,24 +1290,20 @@
         <w:rPr>
           <w:b/>
           <w:bCs/>
-          <w:lang w:val="en-US"/>
-        </w:rPr>
-      </w:pPr>
-      <w:r>
-        <w:rPr>
-          <w:b/>
-          <w:bCs/>
-          <w:lang w:val="en-US"/>
-        </w:rPr>
-        <w:t>Settings:</w:t>
-      </w:r>
-      <w:r>
-        <w:rPr>
-          <w:b/>
-          <w:bCs/>
-          <w:lang w:val="en-US"/>
-        </w:rPr>
-        <w:t xml:space="preserve"> *</w:t>
+          <w:sz w:val="20"/>
+          <w:szCs w:val="20"/>
+          <w:lang w:val="en-US"/>
+        </w:rPr>
+      </w:pPr>
+      <w:r>
+        <w:rPr>
+          <w:b/>
+          <w:bCs/>
+          <w:sz w:val="20"/>
+          <w:szCs w:val="20"/>
+          <w:lang w:val="en-US"/>
+        </w:rPr>
+        <w:t>Settings: *</w:t>
       </w:r>
     </w:p>
     <w:p>
@@ -1183,11 +1311,15 @@
         <w:spacing w:after="0" w:line="240" w:lineRule="auto"/>
         <w:jc w:val="both"/>
         <w:rPr>
-          <w:lang w:val="en-US"/>
-        </w:rPr>
-      </w:pPr>
-      <w:r>
-        <w:rPr>
+          <w:sz w:val="20"/>
+          <w:szCs w:val="20"/>
+          <w:lang w:val="en-US"/>
+        </w:rPr>
+      </w:pPr>
+      <w:r>
+        <w:rPr>
+          <w:sz w:val="20"/>
+          <w:szCs w:val="20"/>
           <w:lang w:val="en-US"/>
         </w:rPr>
         <w:t>We can set a description, the amount of memory and the timeout for a function (the timeout has a max value of 15 minutes, previously it was 10 minutes). The resources allocated to a function depends on the memory size selected (it will be proportionally to that setting)</w:t>
@@ -1198,6 +1330,8 @@
         <w:spacing w:after="0" w:line="240" w:lineRule="auto"/>
         <w:jc w:val="both"/>
         <w:rPr>
+          <w:sz w:val="20"/>
+          <w:szCs w:val="20"/>
           <w:lang w:val="en-US"/>
         </w:rPr>
       </w:pPr>
@@ -1209,24 +1343,20 @@
         <w:rPr>
           <w:b/>
           <w:bCs/>
-          <w:lang w:val="en-US"/>
-        </w:rPr>
-      </w:pPr>
-      <w:r>
-        <w:rPr>
-          <w:b/>
-          <w:bCs/>
-          <w:lang w:val="en-US"/>
-        </w:rPr>
-        <w:t>VPC:</w:t>
-      </w:r>
-      <w:r>
-        <w:rPr>
-          <w:b/>
-          <w:bCs/>
-          <w:lang w:val="en-US"/>
-        </w:rPr>
-        <w:t xml:space="preserve"> *</w:t>
+          <w:sz w:val="20"/>
+          <w:szCs w:val="20"/>
+          <w:lang w:val="en-US"/>
+        </w:rPr>
+      </w:pPr>
+      <w:r>
+        <w:rPr>
+          <w:b/>
+          <w:bCs/>
+          <w:sz w:val="20"/>
+          <w:szCs w:val="20"/>
+          <w:lang w:val="en-US"/>
+        </w:rPr>
+        <w:t>VPC: *</w:t>
       </w:r>
     </w:p>
     <w:p>
@@ -1234,23 +1364,31 @@
         <w:spacing w:after="0" w:line="240" w:lineRule="auto"/>
         <w:jc w:val="both"/>
         <w:rPr>
-          <w:lang w:val="en-US"/>
-        </w:rPr>
-      </w:pPr>
-      <w:r>
-        <w:rPr>
+          <w:sz w:val="20"/>
+          <w:szCs w:val="20"/>
+          <w:lang w:val="en-US"/>
+        </w:rPr>
+      </w:pPr>
+      <w:r>
+        <w:rPr>
+          <w:sz w:val="20"/>
+          <w:szCs w:val="20"/>
           <w:lang w:val="en-US"/>
         </w:rPr>
         <w:t xml:space="preserve">A lambda function can be attached to a VPC so it can only access resource within that </w:t>
       </w:r>
       <w:r>
         <w:rPr>
+          <w:sz w:val="20"/>
+          <w:szCs w:val="20"/>
           <w:lang w:val="en-US"/>
         </w:rPr>
         <w:t>VPC. (</w:t>
       </w:r>
       <w:r>
         <w:rPr>
+          <w:sz w:val="20"/>
+          <w:szCs w:val="20"/>
           <w:lang w:val="en-US"/>
         </w:rPr>
         <w:t>It needs at least two VPC to be specified)</w:t>
@@ -1261,6 +1399,8 @@
         <w:spacing w:after="0" w:line="240" w:lineRule="auto"/>
         <w:jc w:val="both"/>
         <w:rPr>
+          <w:sz w:val="20"/>
+          <w:szCs w:val="20"/>
           <w:lang w:val="en-US"/>
         </w:rPr>
       </w:pPr>
@@ -1272,13 +1412,17 @@
         <w:rPr>
           <w:b/>
           <w:bCs/>
-          <w:lang w:val="en-US"/>
-        </w:rPr>
-      </w:pPr>
-      <w:r>
-        <w:rPr>
-          <w:b/>
-          <w:bCs/>
+          <w:sz w:val="20"/>
+          <w:szCs w:val="20"/>
+          <w:lang w:val="en-US"/>
+        </w:rPr>
+      </w:pPr>
+      <w:r>
+        <w:rPr>
+          <w:b/>
+          <w:bCs/>
+          <w:sz w:val="20"/>
+          <w:szCs w:val="20"/>
           <w:lang w:val="en-US"/>
         </w:rPr>
         <w:t>DLQ’s (Dead letter queues):</w:t>
@@ -1289,17 +1433,23 @@
         <w:spacing w:after="0" w:line="240" w:lineRule="auto"/>
         <w:jc w:val="both"/>
         <w:rPr>
-          <w:lang w:val="en-US"/>
-        </w:rPr>
-      </w:pPr>
-      <w:r>
-        <w:rPr>
+          <w:sz w:val="20"/>
+          <w:szCs w:val="20"/>
+          <w:lang w:val="en-US"/>
+        </w:rPr>
+      </w:pPr>
+      <w:r>
+        <w:rPr>
+          <w:sz w:val="20"/>
+          <w:szCs w:val="20"/>
           <w:lang w:val="en-US"/>
         </w:rPr>
         <w:t xml:space="preserve">When a lambda function fails or ends with and error even after multiple retries </w:t>
       </w:r>
       <w:r>
         <w:rPr>
+          <w:sz w:val="20"/>
+          <w:szCs w:val="20"/>
           <w:lang w:val="en-US"/>
         </w:rPr>
         <w:t>a SQS queue can be configured to receive the event payload (Useful to debug or implement retry logic)</w:t>
@@ -1321,17 +1471,48 @@
         <w:rPr>
           <w:b/>
           <w:bCs/>
-          <w:lang w:val="en-US"/>
-        </w:rPr>
-      </w:pPr>
-      <w:r>
-        <w:rPr>
-          <w:b/>
-          <w:bCs/>
+          <w:sz w:val="20"/>
+          <w:szCs w:val="20"/>
+          <w:lang w:val="en-US"/>
+        </w:rPr>
+      </w:pPr>
+      <w:r>
+        <w:rPr>
+          <w:b/>
+          <w:bCs/>
+          <w:sz w:val="20"/>
+          <w:szCs w:val="20"/>
+          <w:lang w:val="en-US"/>
+        </w:rPr>
+        <w:t>Concurrency: *</w:t>
+      </w:r>
+      <w:r>
+        <w:rPr>
+          <w:sz w:val="20"/>
+          <w:szCs w:val="20"/>
+          <w:lang w:val="en-US"/>
+        </w:rPr>
+        <w:t>All accounts have by default a concurrency limit of 1000 lambda functions running at the same time. (This can be expanded communicating with AWS support)</w:t>
+      </w:r>
+    </w:p>
+    <w:p>
+      <w:pPr>
+        <w:spacing w:after="0" w:line="240" w:lineRule="auto"/>
+        <w:jc w:val="both"/>
+        <w:rPr>
+          <w:sz w:val="20"/>
+          <w:szCs w:val="20"/>
+          <w:lang w:val="en-US"/>
+        </w:rPr>
+      </w:pPr>
+      <w:r>
+        <w:rPr>
+          <w:sz w:val="20"/>
+          <w:szCs w:val="20"/>
           <w:lang w:val="en-US"/>
         </w:rPr>
         <w:lastRenderedPageBreak/>
-        <w:t>Concurrency: *</w:t>
+        <w:t>For any function you can reserve/assign a specific amount of concurrency within the AWS account limit.</w:t>
       </w:r>
     </w:p>
     <w:p>
@@ -1339,29 +1520,33 @@
         <w:spacing w:after="0" w:line="240" w:lineRule="auto"/>
         <w:jc w:val="both"/>
         <w:rPr>
-          <w:lang w:val="en-US"/>
-        </w:rPr>
-      </w:pPr>
-      <w:r>
-        <w:rPr>
-          <w:lang w:val="en-US"/>
-        </w:rPr>
-        <w:t>All accounts have by default a concurrency limit of 1000 lambda functions running at the same time. (This can be expanded communicating with AWS support)</w:t>
-      </w:r>
+          <w:sz w:val="20"/>
+          <w:szCs w:val="20"/>
+          <w:lang w:val="en-US"/>
+        </w:rPr>
+      </w:pPr>
     </w:p>
     <w:p>
       <w:pPr>
         <w:spacing w:after="0" w:line="240" w:lineRule="auto"/>
         <w:jc w:val="both"/>
         <w:rPr>
-          <w:lang w:val="en-US"/>
-        </w:rPr>
-      </w:pPr>
-      <w:r>
-        <w:rPr>
-          <w:lang w:val="en-US"/>
-        </w:rPr>
-        <w:t>For any function you can reserve/assign a specific amount of concurrency within the AWS account limit.</w:t>
+          <w:b/>
+          <w:bCs/>
+          <w:sz w:val="20"/>
+          <w:szCs w:val="20"/>
+          <w:lang w:val="en-US"/>
+        </w:rPr>
+      </w:pPr>
+      <w:r>
+        <w:rPr>
+          <w:b/>
+          <w:bCs/>
+          <w:sz w:val="20"/>
+          <w:szCs w:val="20"/>
+          <w:lang w:val="en-US"/>
+        </w:rPr>
+        <w:t>Auditing:</w:t>
       </w:r>
     </w:p>
     <w:p>
@@ -1369,106 +1554,142 @@
         <w:spacing w:after="0" w:line="240" w:lineRule="auto"/>
         <w:jc w:val="both"/>
         <w:rPr>
-          <w:lang w:val="en-US"/>
-        </w:rPr>
-      </w:pPr>
+          <w:sz w:val="20"/>
+          <w:szCs w:val="20"/>
+          <w:lang w:val="en-US"/>
+        </w:rPr>
+      </w:pPr>
+      <w:r>
+        <w:rPr>
+          <w:sz w:val="20"/>
+          <w:szCs w:val="20"/>
+          <w:lang w:val="en-US"/>
+        </w:rPr>
+        <w:t>Using CloudTrail we can log lambda invocations for control in case the organization needs it.</w:t>
+      </w:r>
     </w:p>
     <w:p>
       <w:pPr>
         <w:spacing w:after="0" w:line="240" w:lineRule="auto"/>
-        <w:jc w:val="both"/>
-        <w:rPr>
-          <w:b/>
-          <w:bCs/>
-          <w:lang w:val="en-US"/>
-        </w:rPr>
-      </w:pPr>
-      <w:r>
-        <w:rPr>
-          <w:b/>
-          <w:bCs/>
-          <w:lang w:val="en-US"/>
-        </w:rPr>
-        <w:t>Auditing:</w:t>
-      </w:r>
+        <w:rPr>
+          <w:b/>
+          <w:bCs/>
+          <w:sz w:val="20"/>
+          <w:szCs w:val="20"/>
+          <w:lang w:val="en-US"/>
+        </w:rPr>
+      </w:pPr>
     </w:p>
     <w:p>
       <w:pPr>
         <w:spacing w:after="0" w:line="240" w:lineRule="auto"/>
         <w:jc w:val="both"/>
         <w:rPr>
-          <w:lang w:val="en-US"/>
-        </w:rPr>
-      </w:pPr>
-      <w:r>
-        <w:rPr>
-          <w:lang w:val="en-US"/>
-        </w:rPr>
-        <w:t>Using CloudTrail we can log lambda invocations for control in case the organization needs it.</w:t>
+          <w:b/>
+          <w:bCs/>
+          <w:sz w:val="20"/>
+          <w:szCs w:val="20"/>
+          <w:lang w:val="en-US"/>
+        </w:rPr>
+      </w:pPr>
+      <w:r>
+        <w:rPr>
+          <w:b/>
+          <w:bCs/>
+          <w:sz w:val="20"/>
+          <w:szCs w:val="20"/>
+          <w:lang w:val="en-US"/>
+        </w:rPr>
+        <w:t>Testing: *</w:t>
       </w:r>
     </w:p>
     <w:p>
       <w:pPr>
         <w:spacing w:after="0" w:line="240" w:lineRule="auto"/>
-        <w:rPr>
-          <w:b/>
-          <w:bCs/>
-          <w:lang w:val="en-US"/>
-        </w:rPr>
-      </w:pPr>
+        <w:jc w:val="both"/>
+        <w:rPr>
+          <w:sz w:val="20"/>
+          <w:szCs w:val="20"/>
+          <w:lang w:val="en-US"/>
+        </w:rPr>
+      </w:pPr>
+      <w:r>
+        <w:rPr>
+          <w:sz w:val="20"/>
+          <w:szCs w:val="20"/>
+          <w:lang w:val="en-US"/>
+        </w:rPr>
+        <w:t xml:space="preserve">Test events (Static </w:t>
+      </w:r>
+      <w:proofErr w:type="spellStart"/>
+      <w:r>
+        <w:rPr>
+          <w:sz w:val="20"/>
+          <w:szCs w:val="20"/>
+          <w:lang w:val="en-US"/>
+        </w:rPr>
+        <w:t>json</w:t>
+      </w:r>
+      <w:proofErr w:type="spellEnd"/>
+      <w:r>
+        <w:rPr>
+          <w:sz w:val="20"/>
+          <w:szCs w:val="20"/>
+          <w:lang w:val="en-US"/>
+        </w:rPr>
+        <w:t xml:space="preserve"> objects) can be configured to test the lambda function. </w:t>
+      </w:r>
+      <w:proofErr w:type="gramStart"/>
+      <w:r>
+        <w:rPr>
+          <w:sz w:val="20"/>
+          <w:szCs w:val="20"/>
+          <w:lang w:val="en-US"/>
+        </w:rPr>
+        <w:t>This tests</w:t>
+      </w:r>
+      <w:proofErr w:type="gramEnd"/>
+      <w:r>
+        <w:rPr>
+          <w:sz w:val="20"/>
+          <w:szCs w:val="20"/>
+          <w:lang w:val="en-US"/>
+        </w:rPr>
+        <w:t xml:space="preserve"> can be saved and even shared with other functions. AWS provides also test events for different services like for example the event that s3 generates when a file gets uploaded.</w:t>
+      </w:r>
     </w:p>
     <w:p>
       <w:pPr>
         <w:spacing w:after="0" w:line="240" w:lineRule="auto"/>
         <w:jc w:val="both"/>
         <w:rPr>
-          <w:b/>
-          <w:bCs/>
-          <w:lang w:val="en-US"/>
-        </w:rPr>
-      </w:pPr>
-      <w:r>
-        <w:rPr>
-          <w:b/>
-          <w:bCs/>
-          <w:lang w:val="en-US"/>
-        </w:rPr>
-        <w:t>Testing: *</w:t>
-      </w:r>
+          <w:sz w:val="20"/>
+          <w:szCs w:val="20"/>
+          <w:lang w:val="en-US"/>
+        </w:rPr>
+      </w:pPr>
     </w:p>
     <w:p>
       <w:pPr>
         <w:spacing w:after="0" w:line="240" w:lineRule="auto"/>
         <w:jc w:val="both"/>
         <w:rPr>
-          <w:lang w:val="en-US"/>
-        </w:rPr>
-      </w:pPr>
-      <w:r>
-        <w:rPr>
-          <w:lang w:val="en-US"/>
-        </w:rPr>
-        <w:t xml:space="preserve">Test events (Static </w:t>
-      </w:r>
-      <w:proofErr w:type="spellStart"/>
-      <w:r>
-        <w:rPr>
-          <w:lang w:val="en-US"/>
-        </w:rPr>
-        <w:t>json</w:t>
-      </w:r>
-      <w:proofErr w:type="spellEnd"/>
-      <w:r>
-        <w:rPr>
-          <w:lang w:val="en-US"/>
-        </w:rPr>
-        <w:t xml:space="preserve"> objects) can be configured to test the lambda function.</w:t>
-      </w:r>
-      <w:r>
-        <w:rPr>
-          <w:lang w:val="en-US"/>
-        </w:rPr>
-        <w:t xml:space="preserve"> This tests can be saved and even shared with other functions. AWS provides also test events for different services like for example the event that s3 generates when a file gets uploaded.</w:t>
+          <w:b/>
+          <w:bCs/>
+          <w:sz w:val="20"/>
+          <w:szCs w:val="20"/>
+          <w:lang w:val="en-US"/>
+        </w:rPr>
+      </w:pPr>
+      <w:r>
+        <w:rPr>
+          <w:b/>
+          <w:bCs/>
+          <w:sz w:val="20"/>
+          <w:szCs w:val="20"/>
+          <w:lang w:val="en-US"/>
+        </w:rPr>
+        <w:t>Version and Aliases:</w:t>
       </w:r>
     </w:p>
     <w:p>
@@ -1476,60 +1697,70 @@
         <w:spacing w:after="0" w:line="240" w:lineRule="auto"/>
         <w:jc w:val="both"/>
         <w:rPr>
-          <w:lang w:val="en-US"/>
-        </w:rPr>
-      </w:pPr>
+          <w:sz w:val="20"/>
+          <w:szCs w:val="20"/>
+          <w:lang w:val="en-US"/>
+        </w:rPr>
+      </w:pPr>
+      <w:r>
+        <w:rPr>
+          <w:sz w:val="20"/>
+          <w:szCs w:val="20"/>
+          <w:lang w:val="en-US"/>
+        </w:rPr>
+        <w:t xml:space="preserve">Each lambda function can have versioning control so if a lambda function stops </w:t>
+      </w:r>
+      <w:proofErr w:type="gramStart"/>
+      <w:r>
+        <w:rPr>
+          <w:sz w:val="20"/>
+          <w:szCs w:val="20"/>
+          <w:lang w:val="en-US"/>
+        </w:rPr>
+        <w:t>working</w:t>
+      </w:r>
+      <w:proofErr w:type="gramEnd"/>
+      <w:r>
+        <w:rPr>
+          <w:sz w:val="20"/>
+          <w:szCs w:val="20"/>
+          <w:lang w:val="en-US"/>
+        </w:rPr>
+        <w:t xml:space="preserve"> we can just go back to a version that was working, it can also have aliases which is a way to reference a function dynamically so it can be scalable and reusable withing other services like API gateway.</w:t>
+      </w:r>
     </w:p>
     <w:p>
       <w:pPr>
         <w:spacing w:after="0" w:line="240" w:lineRule="auto"/>
         <w:jc w:val="both"/>
         <w:rPr>
-          <w:b/>
-          <w:bCs/>
-          <w:lang w:val="en-US"/>
-        </w:rPr>
-      </w:pPr>
-      <w:r>
-        <w:rPr>
-          <w:b/>
-          <w:bCs/>
-          <w:lang w:val="en-US"/>
-        </w:rPr>
-        <w:t>Version and Aliases:</w:t>
-      </w:r>
+          <w:sz w:val="20"/>
+          <w:szCs w:val="20"/>
+          <w:lang w:val="en-US"/>
+        </w:rPr>
+      </w:pPr>
     </w:p>
     <w:p>
       <w:pPr>
         <w:spacing w:after="0" w:line="240" w:lineRule="auto"/>
         <w:jc w:val="both"/>
         <w:rPr>
-          <w:lang w:val="en-US"/>
-        </w:rPr>
-      </w:pPr>
-      <w:r>
-        <w:rPr>
-          <w:lang w:val="en-US"/>
-        </w:rPr>
-        <w:t xml:space="preserve">Each lambda function can have versioning control so if a lambda function stops working we can just go back to a version that was working, it can also have aliases which is a way to reference a function dynamically so it can be scalable and reusable withing other services like </w:t>
-      </w:r>
-      <w:r>
-        <w:rPr>
-          <w:lang w:val="en-US"/>
-        </w:rPr>
-        <w:t>API</w:t>
-      </w:r>
-      <w:r>
-        <w:rPr>
-          <w:lang w:val="en-US"/>
-        </w:rPr>
-        <w:t xml:space="preserve"> gateway</w:t>
-      </w:r>
-      <w:r>
-        <w:rPr>
-          <w:lang w:val="en-US"/>
-        </w:rPr>
-        <w:t>.</w:t>
+          <w:b/>
+          <w:bCs/>
+          <w:sz w:val="20"/>
+          <w:szCs w:val="20"/>
+          <w:lang w:val="en-US"/>
+        </w:rPr>
+      </w:pPr>
+      <w:r>
+        <w:rPr>
+          <w:b/>
+          <w:bCs/>
+          <w:sz w:val="20"/>
+          <w:szCs w:val="20"/>
+          <w:lang w:val="en-US"/>
+        </w:rPr>
+        <w:t>Export:</w:t>
       </w:r>
     </w:p>
     <w:p>
@@ -1537,48 +1768,60 @@
         <w:spacing w:after="0" w:line="240" w:lineRule="auto"/>
         <w:jc w:val="both"/>
         <w:rPr>
-          <w:lang w:val="en-US"/>
-        </w:rPr>
-      </w:pPr>
+          <w:sz w:val="20"/>
+          <w:szCs w:val="20"/>
+          <w:lang w:val="en-US"/>
+        </w:rPr>
+      </w:pPr>
+      <w:r>
+        <w:rPr>
+          <w:sz w:val="20"/>
+          <w:szCs w:val="20"/>
+          <w:lang w:val="en-US"/>
+        </w:rPr>
+        <w:t>Lambda functions can be Exported as SAM files or even</w:t>
+      </w:r>
+      <w:r>
+        <w:rPr>
+          <w:sz w:val="20"/>
+          <w:szCs w:val="20"/>
+          <w:lang w:val="en-US"/>
+        </w:rPr>
+        <w:t xml:space="preserve"> as a Zip file.</w:t>
+      </w:r>
     </w:p>
     <w:p>
       <w:pPr>
         <w:spacing w:after="0" w:line="240" w:lineRule="auto"/>
         <w:jc w:val="both"/>
         <w:rPr>
-          <w:b/>
-          <w:bCs/>
-          <w:lang w:val="en-US"/>
-        </w:rPr>
-      </w:pPr>
-      <w:r>
-        <w:rPr>
-          <w:b/>
-          <w:bCs/>
-          <w:lang w:val="en-US"/>
-        </w:rPr>
-        <w:t>Export:</w:t>
-      </w:r>
+          <w:sz w:val="20"/>
+          <w:szCs w:val="20"/>
+          <w:lang w:val="en-US"/>
+        </w:rPr>
+      </w:pPr>
     </w:p>
     <w:p>
       <w:pPr>
         <w:spacing w:after="0" w:line="240" w:lineRule="auto"/>
         <w:jc w:val="both"/>
         <w:rPr>
-          <w:lang w:val="en-US"/>
-        </w:rPr>
-      </w:pPr>
-      <w:r>
-        <w:rPr>
-          <w:lang w:val="en-US"/>
-        </w:rPr>
-        <w:t>Lambda functions can be Exported as SAM files or even</w:t>
-      </w:r>
-      <w:r>
-        <w:rPr>
-          <w:lang w:val="en-US"/>
-        </w:rPr>
-        <w:t xml:space="preserve"> as a Zip file.</w:t>
+          <w:b/>
+          <w:bCs/>
+          <w:sz w:val="20"/>
+          <w:szCs w:val="20"/>
+          <w:lang w:val="en-US"/>
+        </w:rPr>
+      </w:pPr>
+      <w:r>
+        <w:rPr>
+          <w:b/>
+          <w:bCs/>
+          <w:sz w:val="20"/>
+          <w:szCs w:val="20"/>
+          <w:lang w:val="en-US"/>
+        </w:rPr>
+        <w:t>Throttle: **</w:t>
       </w:r>
     </w:p>
     <w:p>
@@ -1586,48 +1829,52 @@
         <w:spacing w:after="0" w:line="240" w:lineRule="auto"/>
         <w:jc w:val="both"/>
         <w:rPr>
-          <w:lang w:val="en-US"/>
-        </w:rPr>
-      </w:pPr>
+          <w:sz w:val="20"/>
+          <w:szCs w:val="20"/>
+          <w:lang w:val="en-US"/>
+        </w:rPr>
+      </w:pPr>
+      <w:r>
+        <w:rPr>
+          <w:sz w:val="20"/>
+          <w:szCs w:val="20"/>
+          <w:lang w:val="en-US"/>
+        </w:rPr>
+        <w:t>In case of emergency there is a button which will set the lambda function concurrency to zero, it is recommended to use it only in case of emergency (need to abruptly stop invocating a function).</w:t>
+      </w:r>
     </w:p>
     <w:p>
       <w:pPr>
         <w:spacing w:after="0" w:line="240" w:lineRule="auto"/>
         <w:jc w:val="both"/>
         <w:rPr>
-          <w:b/>
-          <w:bCs/>
-          <w:lang w:val="en-US"/>
-        </w:rPr>
-      </w:pPr>
-      <w:r>
-        <w:rPr>
-          <w:b/>
-          <w:bCs/>
-          <w:lang w:val="en-US"/>
-        </w:rPr>
-        <w:t>Throttle: **</w:t>
-      </w:r>
+          <w:sz w:val="20"/>
+          <w:szCs w:val="20"/>
+          <w:lang w:val="en-US"/>
+        </w:rPr>
+      </w:pPr>
     </w:p>
     <w:p>
       <w:pPr>
         <w:spacing w:after="0" w:line="240" w:lineRule="auto"/>
         <w:jc w:val="both"/>
         <w:rPr>
-          <w:lang w:val="en-US"/>
-        </w:rPr>
-      </w:pPr>
-      <w:r>
-        <w:rPr>
-          <w:lang w:val="en-US"/>
-        </w:rPr>
-        <w:t>In case of emergency there is a button which will set the lambda function concurrency to zero, it is recommended to use it only in case of emergency (need to abruptly stop invocating a function)</w:t>
-      </w:r>
-      <w:r>
-        <w:rPr>
-          <w:lang w:val="en-US"/>
-        </w:rPr>
-        <w:t>.</w:t>
+          <w:b/>
+          <w:bCs/>
+          <w:sz w:val="20"/>
+          <w:szCs w:val="20"/>
+          <w:lang w:val="en-US"/>
+        </w:rPr>
+      </w:pPr>
+      <w:r>
+        <w:rPr>
+          <w:b/>
+          <w:bCs/>
+          <w:sz w:val="20"/>
+          <w:szCs w:val="20"/>
+          <w:lang w:val="en-US"/>
+        </w:rPr>
+        <w:t>Monitoring:</w:t>
       </w:r>
     </w:p>
     <w:p>
@@ -1635,27 +1882,237 @@
         <w:spacing w:after="0" w:line="240" w:lineRule="auto"/>
         <w:jc w:val="both"/>
         <w:rPr>
-          <w:lang w:val="en-US"/>
-        </w:rPr>
-      </w:pPr>
+          <w:sz w:val="20"/>
+          <w:szCs w:val="20"/>
+          <w:lang w:val="en-US"/>
+        </w:rPr>
+      </w:pPr>
+      <w:r>
+        <w:rPr>
+          <w:sz w:val="20"/>
+          <w:szCs w:val="20"/>
+          <w:lang w:val="en-US"/>
+        </w:rPr>
+        <w:t xml:space="preserve">These are just some graphs which shows things like the number of invocations over </w:t>
+      </w:r>
+      <w:proofErr w:type="gramStart"/>
+      <w:r>
+        <w:rPr>
+          <w:sz w:val="20"/>
+          <w:szCs w:val="20"/>
+          <w:lang w:val="en-US"/>
+        </w:rPr>
+        <w:t>a period of time</w:t>
+      </w:r>
+      <w:proofErr w:type="gramEnd"/>
+      <w:r>
+        <w:rPr>
+          <w:sz w:val="20"/>
+          <w:szCs w:val="20"/>
+          <w:lang w:val="en-US"/>
+        </w:rPr>
+        <w:t>, the duration of the average maximum and minimum invocation, errors etc. We can also go to CloudWatch to the log Stream of the specific execution and see the logs of the lambda execution.</w:t>
+      </w:r>
     </w:p>
     <w:p>
       <w:pPr>
         <w:spacing w:after="0" w:line="240" w:lineRule="auto"/>
         <w:jc w:val="both"/>
         <w:rPr>
-          <w:b/>
-          <w:bCs/>
-          <w:lang w:val="en-US"/>
-        </w:rPr>
-      </w:pPr>
-      <w:r>
-        <w:rPr>
-          <w:b/>
-          <w:bCs/>
-          <w:lang w:val="en-US"/>
-        </w:rPr>
-        <w:t>Monitoring:</w:t>
+          <w:lang w:val="en-US"/>
+        </w:rPr>
+      </w:pPr>
+    </w:p>
+    <w:p>
+      <w:pPr>
+        <w:spacing w:line="240" w:lineRule="auto"/>
+        <w:jc w:val="both"/>
+        <w:rPr>
+          <w:b/>
+          <w:bCs/>
+          <w:color w:val="FFFFFF" w:themeColor="background1"/>
+          <w:sz w:val="24"/>
+          <w:szCs w:val="24"/>
+          <w:lang w:val="en-US"/>
+        </w:rPr>
+      </w:pPr>
+      <w:r>
+        <w:rPr>
+          <w:color w:val="FFFFFF" w:themeColor="background1"/>
+          <w:sz w:val="24"/>
+          <w:szCs w:val="24"/>
+          <w:highlight w:val="darkBlue"/>
+          <w:lang w:val="en-US"/>
+        </w:rPr>
+        <w:t>IAM PERMISSION MODEL</w:t>
+      </w:r>
+      <w:r>
+        <w:rPr>
+          <w:b/>
+          <w:bCs/>
+          <w:color w:val="FFFFFF" w:themeColor="background1"/>
+          <w:sz w:val="24"/>
+          <w:szCs w:val="24"/>
+          <w:highlight w:val="darkBlue"/>
+          <w:lang w:val="en-US"/>
+        </w:rPr>
+        <w:t xml:space="preserve">                                                                                                                      </w:t>
+      </w:r>
+      <w:r>
+        <w:rPr>
+          <w:b/>
+          <w:bCs/>
+          <w:color w:val="FFFFFF" w:themeColor="background1"/>
+          <w:sz w:val="24"/>
+          <w:szCs w:val="24"/>
+          <w:highlight w:val="darkBlue"/>
+          <w:lang w:val="en-US"/>
+        </w:rPr>
+        <w:t>//</w:t>
+      </w:r>
+    </w:p>
+    <w:p>
+      <w:pPr>
+        <w:spacing w:line="240" w:lineRule="auto"/>
+        <w:jc w:val="both"/>
+        <w:rPr>
+          <w:sz w:val="20"/>
+          <w:szCs w:val="20"/>
+          <w:lang w:val="en-US"/>
+        </w:rPr>
+      </w:pPr>
+      <w:r>
+        <w:rPr>
+          <w:sz w:val="20"/>
+          <w:szCs w:val="20"/>
+          <w:lang w:val="en-US"/>
+        </w:rPr>
+        <w:t xml:space="preserve">The lambda service uses a decouplable permission model which means that the event which triggers the function only needs the necessary permission to invoke the function and then the function needs a </w:t>
+      </w:r>
+      <w:r>
+        <w:rPr>
+          <w:sz w:val="20"/>
+          <w:szCs w:val="20"/>
+          <w:lang w:val="en-US"/>
+        </w:rPr>
+        <w:t>separate role/permission</w:t>
+      </w:r>
+      <w:r>
+        <w:rPr>
+          <w:sz w:val="20"/>
+          <w:szCs w:val="20"/>
+          <w:lang w:val="en-US"/>
+        </w:rPr>
+        <w:t xml:space="preserve"> to invoke any other service that it needs to use.</w:t>
+      </w:r>
+    </w:p>
+    <w:p>
+      <w:pPr>
+        <w:spacing w:line="240" w:lineRule="auto"/>
+        <w:jc w:val="both"/>
+        <w:rPr>
+          <w:b/>
+          <w:bCs/>
+          <w:i/>
+          <w:iCs/>
+          <w:sz w:val="20"/>
+          <w:szCs w:val="20"/>
+          <w:lang w:val="en-US"/>
+        </w:rPr>
+      </w:pPr>
+      <w:r>
+        <w:rPr>
+          <w:b/>
+          <w:bCs/>
+          <w:i/>
+          <w:iCs/>
+          <w:sz w:val="20"/>
+          <w:szCs w:val="20"/>
+          <w:lang w:val="en-US"/>
+        </w:rPr>
+        <w:t xml:space="preserve">Note: Different events can invoke the same lambda function, the policy or role to do this is called lambda invocation policy or function policy. The function policy is used by the service which invokes the </w:t>
+      </w:r>
+      <w:proofErr w:type="gramStart"/>
+      <w:r>
+        <w:rPr>
+          <w:b/>
+          <w:bCs/>
+          <w:i/>
+          <w:iCs/>
+          <w:sz w:val="20"/>
+          <w:szCs w:val="20"/>
+          <w:lang w:val="en-US"/>
+        </w:rPr>
+        <w:t>function</w:t>
+      </w:r>
+      <w:proofErr w:type="gramEnd"/>
+      <w:r>
+        <w:rPr>
+          <w:b/>
+          <w:bCs/>
+          <w:i/>
+          <w:iCs/>
+          <w:sz w:val="20"/>
+          <w:szCs w:val="20"/>
+          <w:lang w:val="en-US"/>
+        </w:rPr>
+        <w:t xml:space="preserve"> and the Execution role is for the lambda to access different AWS services.</w:t>
+      </w:r>
+    </w:p>
+    <w:p>
+      <w:pPr>
+        <w:spacing w:line="240" w:lineRule="auto"/>
+        <w:jc w:val="both"/>
+        <w:rPr>
+          <w:b/>
+          <w:bCs/>
+          <w:color w:val="FFFFFF" w:themeColor="background1"/>
+          <w:sz w:val="24"/>
+          <w:szCs w:val="24"/>
+          <w:lang w:val="en-US"/>
+        </w:rPr>
+      </w:pPr>
+      <w:r>
+        <w:rPr>
+          <w:color w:val="FFFFFF" w:themeColor="background1"/>
+          <w:sz w:val="24"/>
+          <w:szCs w:val="24"/>
+          <w:highlight w:val="darkBlue"/>
+          <w:lang w:val="en-US"/>
+        </w:rPr>
+        <w:t>B</w:t>
+      </w:r>
+      <w:r>
+        <w:rPr>
+          <w:color w:val="FFFFFF" w:themeColor="background1"/>
+          <w:sz w:val="24"/>
+          <w:szCs w:val="24"/>
+          <w:highlight w:val="darkBlue"/>
+          <w:lang w:val="en-US"/>
+        </w:rPr>
+        <w:t>EST PRACTICES</w:t>
+      </w:r>
+      <w:r>
+        <w:rPr>
+          <w:color w:val="FFFFFF" w:themeColor="background1"/>
+          <w:sz w:val="24"/>
+          <w:szCs w:val="24"/>
+          <w:highlight w:val="darkBlue"/>
+          <w:lang w:val="en-US"/>
+        </w:rPr>
+        <w:t xml:space="preserve">                                                                                                                                                  </w:t>
+      </w:r>
+      <w:r>
+        <w:rPr>
+          <w:b/>
+          <w:bCs/>
+          <w:color w:val="FFFFFF" w:themeColor="background1"/>
+          <w:sz w:val="24"/>
+          <w:szCs w:val="24"/>
+          <w:highlight w:val="darkBlue"/>
+          <w:lang w:val="en-US"/>
+        </w:rPr>
+        <w:t>//</w:t>
       </w:r>
     </w:p>
     <w:p>
@@ -1663,20 +2120,18 @@
         <w:spacing w:after="0" w:line="240" w:lineRule="auto"/>
         <w:jc w:val="both"/>
         <w:rPr>
-          <w:lang w:val="en-US"/>
-        </w:rPr>
-      </w:pPr>
-      <w:r>
-        <w:rPr>
-          <w:lang w:val="en-US"/>
-        </w:rPr>
-        <w:t>These are just some graphs which shows things like the number of invocations over a period of time, the duration of the average maximum and minimum invocation, errors etc.</w:t>
-      </w:r>
-      <w:r>
-        <w:rPr>
-          <w:lang w:val="en-US"/>
-        </w:rPr>
-        <w:t xml:space="preserve"> We can also go to CloudWatch to the log Stream of the specific execution and see the logs of the lambda execution.</w:t>
+          <w:sz w:val="20"/>
+          <w:szCs w:val="20"/>
+          <w:lang w:val="en-US"/>
+        </w:rPr>
+      </w:pPr>
+      <w:r>
+        <w:rPr>
+          <w:sz w:val="20"/>
+          <w:szCs w:val="20"/>
+          <w:lang w:val="en-US"/>
+        </w:rPr>
+        <w:t>Each function should have a different role only with the specific permissions needed to execute.</w:t>
       </w:r>
     </w:p>
     <w:p>
@@ -1684,9 +2139,19 @@
         <w:spacing w:after="0" w:line="240" w:lineRule="auto"/>
         <w:jc w:val="both"/>
         <w:rPr>
-          <w:lang w:val="en-US"/>
-        </w:rPr>
-      </w:pPr>
+          <w:sz w:val="20"/>
+          <w:szCs w:val="20"/>
+          <w:lang w:val="en-US"/>
+        </w:rPr>
+      </w:pPr>
+      <w:r>
+        <w:rPr>
+          <w:sz w:val="20"/>
+          <w:szCs w:val="20"/>
+          <w:lang w:val="en-US"/>
+        </w:rPr>
+        <w:t>Each function should be limit to only one task.</w:t>
+      </w:r>
     </w:p>
     <w:p>
       <w:pPr>
@@ -1709,31 +2174,52 @@
           <w:highlight w:val="darkBlue"/>
           <w:lang w:val="en-US"/>
         </w:rPr>
-        <w:t>IAM PERMISSION MODEL</w:t>
-      </w:r>
-      <w:r>
-        <w:rPr>
-          <w:b/>
-          <w:bCs/>
-          <w:color w:val="FFFFFF" w:themeColor="background1"/>
-          <w:sz w:val="24"/>
-          <w:szCs w:val="24"/>
-          <w:highlight w:val="darkBlue"/>
-          <w:lang w:val="en-US"/>
-        </w:rPr>
-        <w:t xml:space="preserve">                                                                                                                      </w:t>
-      </w:r>
-      <w:r>
-        <w:rPr>
-          <w:b/>
-          <w:bCs/>
-          <w:color w:val="FFFFFF" w:themeColor="background1"/>
-          <w:sz w:val="24"/>
-          <w:szCs w:val="24"/>
-          <w:highlight w:val="darkBlue"/>
-          <w:lang w:val="en-US"/>
-        </w:rPr>
-        <w:t>//</w:t>
+        <w:t>HANDLE</w:t>
+      </w:r>
+      <w:r>
+        <w:rPr>
+          <w:color w:val="FFFFFF" w:themeColor="background1"/>
+          <w:sz w:val="24"/>
+          <w:szCs w:val="24"/>
+          <w:highlight w:val="darkBlue"/>
+          <w:lang w:val="en-US"/>
+        </w:rPr>
+        <w:t xml:space="preserve">R   </w:t>
+      </w:r>
+      <w:r>
+        <w:rPr>
+          <w:b/>
+          <w:bCs/>
+          <w:color w:val="FFFFFF" w:themeColor="background1"/>
+          <w:sz w:val="24"/>
+          <w:szCs w:val="24"/>
+          <w:highlight w:val="darkBlue"/>
+          <w:lang w:val="en-US"/>
+        </w:rPr>
+        <w:t xml:space="preserve">                                                                                                                    </w:t>
+      </w:r>
+      <w:r>
+        <w:rPr>
+          <w:b/>
+          <w:bCs/>
+          <w:color w:val="FFFFFF" w:themeColor="background1"/>
+          <w:sz w:val="24"/>
+          <w:szCs w:val="24"/>
+          <w:highlight w:val="darkBlue"/>
+          <w:lang w:val="en-US"/>
+        </w:rPr>
+        <w:t xml:space="preserve">                            //</w:t>
+      </w:r>
+      <w:r>
+        <w:rPr>
+          <w:b/>
+          <w:bCs/>
+          <w:color w:val="FFFFFF" w:themeColor="background1"/>
+          <w:sz w:val="24"/>
+          <w:szCs w:val="24"/>
+          <w:lang w:val="en-US"/>
+        </w:rPr>
+        <w:t xml:space="preserve">                      </w:t>
       </w:r>
     </w:p>
     <w:p>
@@ -1741,26 +2227,34 @@
         <w:spacing w:line="240" w:lineRule="auto"/>
         <w:jc w:val="both"/>
         <w:rPr>
-          <w:lang w:val="en-US"/>
-        </w:rPr>
-      </w:pPr>
-      <w:r>
-        <w:rPr>
-          <w:lang w:val="en-US"/>
-        </w:rPr>
-        <w:t xml:space="preserve">The lambda service uses a decouplable permission model which means that the event which triggers the function only needs the necessary permission to invoke the function and then the function needs a </w:t>
-      </w:r>
-      <w:r>
-        <w:rPr>
-          <w:lang w:val="en-US"/>
-        </w:rPr>
-        <w:t>separate role/permission</w:t>
-      </w:r>
-      <w:r>
-        <w:rPr>
-          <w:lang w:val="en-US"/>
-        </w:rPr>
-        <w:t xml:space="preserve"> to invoke any other service that it needs to use.</w:t>
+          <w:sz w:val="20"/>
+          <w:szCs w:val="20"/>
+          <w:lang w:val="en-US"/>
+        </w:rPr>
+      </w:pPr>
+      <w:r>
+        <w:rPr>
+          <w:sz w:val="20"/>
+          <w:szCs w:val="20"/>
+          <w:lang w:val="en-US"/>
+        </w:rPr>
+        <w:t xml:space="preserve">The handler of a function consists of two arguments and one extra optional </w:t>
+      </w:r>
+      <w:r>
+        <w:rPr>
+          <w:sz w:val="20"/>
+          <w:szCs w:val="20"/>
+          <w:lang w:val="en-US"/>
+        </w:rPr>
+        <w:t>depending on</w:t>
+      </w:r>
+      <w:r>
+        <w:rPr>
+          <w:sz w:val="20"/>
+          <w:szCs w:val="20"/>
+          <w:lang w:val="en-US"/>
+        </w:rPr>
+        <w:t xml:space="preserve"> if we are using callbacks of async/await syntax.</w:t>
       </w:r>
     </w:p>
     <w:p>
@@ -1768,38 +2262,28 @@
         <w:spacing w:line="240" w:lineRule="auto"/>
         <w:jc w:val="both"/>
         <w:rPr>
-          <w:b/>
-          <w:bCs/>
-          <w:i/>
-          <w:iCs/>
-          <w:sz w:val="20"/>
-          <w:szCs w:val="20"/>
-          <w:lang w:val="en-US"/>
-        </w:rPr>
-      </w:pPr>
-      <w:r>
-        <w:rPr>
-          <w:b/>
-          <w:bCs/>
-          <w:i/>
-          <w:iCs/>
-          <w:sz w:val="20"/>
-          <w:szCs w:val="20"/>
-          <w:lang w:val="en-US"/>
-        </w:rPr>
-        <w:t>Note: Different events can invoke the same lambda function, the policy or role to do this is called lambda invocation policy or function policy</w:t>
-      </w:r>
-      <w:r>
-        <w:rPr>
-          <w:b/>
-          <w:bCs/>
-          <w:i/>
-          <w:iCs/>
-          <w:sz w:val="20"/>
-          <w:szCs w:val="20"/>
-          <w:lang w:val="en-US"/>
-        </w:rPr>
-        <w:t>. The function policy is used by the service which invokes the function and the Execution role is for the lambda to access different AWS services.</w:t>
+          <w:sz w:val="20"/>
+          <w:szCs w:val="20"/>
+          <w:lang w:val="en-US"/>
+        </w:rPr>
+      </w:pPr>
+      <w:r>
+        <w:rPr>
+          <w:b/>
+          <w:bCs/>
+          <w:sz w:val="20"/>
+          <w:szCs w:val="20"/>
+          <w:lang w:val="en-US"/>
+        </w:rPr>
+        <w:t>Event</w:t>
+      </w:r>
+      <w:r>
+        <w:rPr>
+          <w:sz w:val="20"/>
+          <w:szCs w:val="20"/>
+          <w:lang w:val="en-US"/>
+        </w:rPr>
+        <w:t>: This parameter contains all the information about the event that triggered the function.</w:t>
       </w:r>
     </w:p>
     <w:p>
@@ -1807,55 +2291,50 @@
         <w:spacing w:line="240" w:lineRule="auto"/>
         <w:jc w:val="both"/>
         <w:rPr>
-          <w:b/>
-          <w:bCs/>
-          <w:color w:val="FFFFFF" w:themeColor="background1"/>
-          <w:sz w:val="24"/>
-          <w:szCs w:val="24"/>
-          <w:lang w:val="en-US"/>
-        </w:rPr>
-      </w:pPr>
-      <w:r>
-        <w:rPr>
-          <w:color w:val="FFFFFF" w:themeColor="background1"/>
-          <w:sz w:val="24"/>
-          <w:szCs w:val="24"/>
-          <w:highlight w:val="darkBlue"/>
-          <w:lang w:val="en-US"/>
-        </w:rPr>
-        <w:t>B</w:t>
-      </w:r>
-      <w:r>
-        <w:rPr>
-          <w:color w:val="FFFFFF" w:themeColor="background1"/>
-          <w:sz w:val="24"/>
-          <w:szCs w:val="24"/>
-          <w:highlight w:val="darkBlue"/>
-          <w:lang w:val="en-US"/>
-        </w:rPr>
-        <w:t>EST PRACTICES</w:t>
-      </w:r>
-      <w:r>
-        <w:rPr>
-          <w:color w:val="FFFFFF" w:themeColor="background1"/>
-          <w:sz w:val="24"/>
-          <w:szCs w:val="24"/>
-          <w:highlight w:val="darkBlue"/>
-          <w:lang w:val="en-US"/>
-        </w:rPr>
-        <w:t xml:space="preserve">                                                                                                                                                  </w:t>
-      </w:r>
-      <w:r>
-        <w:rPr>
-          <w:b/>
-          <w:bCs/>
-          <w:color w:val="FFFFFF" w:themeColor="background1"/>
-          <w:sz w:val="24"/>
-          <w:szCs w:val="24"/>
-          <w:highlight w:val="darkBlue"/>
-          <w:lang w:val="en-US"/>
-        </w:rPr>
-        <w:t>//</w:t>
+          <w:sz w:val="20"/>
+          <w:szCs w:val="20"/>
+          <w:lang w:val="en-US"/>
+        </w:rPr>
+      </w:pPr>
+      <w:r>
+        <w:rPr>
+          <w:sz w:val="20"/>
+          <w:szCs w:val="20"/>
+          <w:lang w:val="en-US"/>
+        </w:rPr>
+        <w:t xml:space="preserve">The structure of this event depends on the event source. (s3, </w:t>
+      </w:r>
+      <w:r>
+        <w:rPr>
+          <w:sz w:val="20"/>
+          <w:szCs w:val="20"/>
+          <w:lang w:val="en-US"/>
+        </w:rPr>
+        <w:t>SNS</w:t>
+      </w:r>
+      <w:r>
+        <w:rPr>
+          <w:sz w:val="20"/>
+          <w:szCs w:val="20"/>
+          <w:lang w:val="en-US"/>
+        </w:rPr>
+        <w:t xml:space="preserve">, </w:t>
+      </w:r>
+      <w:r>
+        <w:rPr>
+          <w:sz w:val="20"/>
+          <w:szCs w:val="20"/>
+          <w:lang w:val="en-US"/>
+        </w:rPr>
+        <w:t>etc.</w:t>
+      </w:r>
+      <w:r>
+        <w:rPr>
+          <w:sz w:val="20"/>
+          <w:szCs w:val="20"/>
+          <w:lang w:val="en-US"/>
+        </w:rPr>
+        <w:t>)</w:t>
       </w:r>
     </w:p>
     <w:p>
@@ -1863,218 +2342,67 @@
         <w:spacing w:line="240" w:lineRule="auto"/>
         <w:jc w:val="both"/>
         <w:rPr>
-          <w:lang w:val="en-US"/>
-        </w:rPr>
-      </w:pPr>
-      <w:r>
-        <w:rPr>
-          <w:lang w:val="en-US"/>
-        </w:rPr>
-        <w:t>Each function should have a different role only with the specific permissions needed to execute.</w:t>
-      </w:r>
-    </w:p>
-    <w:p>
-      <w:pPr>
-        <w:spacing w:line="240" w:lineRule="auto"/>
-        <w:jc w:val="both"/>
-        <w:rPr>
-          <w:lang w:val="en-US"/>
-        </w:rPr>
-      </w:pPr>
-      <w:r>
-        <w:rPr>
-          <w:lang w:val="en-US"/>
-        </w:rPr>
-        <w:t>Each function should be limit to only one task.</w:t>
-      </w:r>
-    </w:p>
-    <w:p>
-      <w:pPr>
-        <w:spacing w:line="240" w:lineRule="auto"/>
-        <w:jc w:val="both"/>
-        <w:rPr>
-          <w:b/>
-          <w:bCs/>
-          <w:color w:val="FFFFFF" w:themeColor="background1"/>
-          <w:sz w:val="24"/>
-          <w:szCs w:val="24"/>
-          <w:lang w:val="en-US"/>
-        </w:rPr>
-      </w:pPr>
-      <w:r>
-        <w:rPr>
-          <w:color w:val="FFFFFF" w:themeColor="background1"/>
-          <w:sz w:val="24"/>
-          <w:szCs w:val="24"/>
-          <w:highlight w:val="darkBlue"/>
-          <w:lang w:val="en-US"/>
-        </w:rPr>
-        <w:t>HANDLE</w:t>
-      </w:r>
-      <w:r>
-        <w:rPr>
-          <w:color w:val="FFFFFF" w:themeColor="background1"/>
-          <w:sz w:val="24"/>
-          <w:szCs w:val="24"/>
-          <w:highlight w:val="darkBlue"/>
-          <w:lang w:val="en-US"/>
-        </w:rPr>
-        <w:t xml:space="preserve">R   </w:t>
-      </w:r>
-      <w:r>
-        <w:rPr>
-          <w:b/>
-          <w:bCs/>
-          <w:color w:val="FFFFFF" w:themeColor="background1"/>
-          <w:sz w:val="24"/>
-          <w:szCs w:val="24"/>
-          <w:highlight w:val="darkBlue"/>
-          <w:lang w:val="en-US"/>
-        </w:rPr>
-        <w:t xml:space="preserve">                                                                                                                    </w:t>
-      </w:r>
-      <w:r>
-        <w:rPr>
-          <w:b/>
-          <w:bCs/>
-          <w:color w:val="FFFFFF" w:themeColor="background1"/>
-          <w:sz w:val="24"/>
-          <w:szCs w:val="24"/>
-          <w:highlight w:val="darkBlue"/>
-          <w:lang w:val="en-US"/>
-        </w:rPr>
-        <w:t xml:space="preserve">                            //</w:t>
-      </w:r>
-      <w:r>
-        <w:rPr>
-          <w:b/>
-          <w:bCs/>
-          <w:color w:val="FFFFFF" w:themeColor="background1"/>
-          <w:sz w:val="24"/>
-          <w:szCs w:val="24"/>
-          <w:lang w:val="en-US"/>
-        </w:rPr>
-        <w:t xml:space="preserve">                      </w:t>
-      </w:r>
-    </w:p>
-    <w:p>
-      <w:pPr>
-        <w:spacing w:line="240" w:lineRule="auto"/>
-        <w:jc w:val="both"/>
-        <w:rPr>
-          <w:lang w:val="en-US"/>
-        </w:rPr>
-      </w:pPr>
-      <w:r>
-        <w:rPr>
-          <w:lang w:val="en-US"/>
-        </w:rPr>
-        <w:t xml:space="preserve">The handler of a function consists of two arguments and one extra optional </w:t>
-      </w:r>
-      <w:r>
-        <w:rPr>
-          <w:lang w:val="en-US"/>
-        </w:rPr>
-        <w:t>depending on</w:t>
-      </w:r>
-      <w:r>
-        <w:rPr>
-          <w:lang w:val="en-US"/>
-        </w:rPr>
-        <w:t xml:space="preserve"> if we are using callbacks of async/await syntax.</w:t>
-      </w:r>
-    </w:p>
-    <w:p>
-      <w:pPr>
-        <w:spacing w:line="240" w:lineRule="auto"/>
-        <w:jc w:val="both"/>
-        <w:rPr>
-          <w:lang w:val="en-US"/>
-        </w:rPr>
-      </w:pPr>
-      <w:r>
-        <w:rPr>
-          <w:b/>
-          <w:bCs/>
-          <w:lang w:val="en-US"/>
-        </w:rPr>
-        <w:lastRenderedPageBreak/>
-        <w:t>Event</w:t>
-      </w:r>
-      <w:r>
-        <w:rPr>
-          <w:lang w:val="en-US"/>
-        </w:rPr>
-        <w:t>: This parameter contains all the information about the event that triggered the function.</w:t>
-      </w:r>
-    </w:p>
-    <w:p>
-      <w:pPr>
-        <w:spacing w:line="240" w:lineRule="auto"/>
-        <w:jc w:val="both"/>
-        <w:rPr>
-          <w:lang w:val="en-US"/>
-        </w:rPr>
-      </w:pPr>
-      <w:r>
-        <w:rPr>
-          <w:lang w:val="en-US"/>
-        </w:rPr>
-        <w:t xml:space="preserve">The structure of this event depends on the event source. (s3, </w:t>
-      </w:r>
-      <w:proofErr w:type="spellStart"/>
-      <w:r>
-        <w:rPr>
-          <w:lang w:val="en-US"/>
-        </w:rPr>
-        <w:t>sns</w:t>
-      </w:r>
-      <w:proofErr w:type="spellEnd"/>
-      <w:r>
-        <w:rPr>
-          <w:lang w:val="en-US"/>
-        </w:rPr>
-        <w:t xml:space="preserve">, </w:t>
-      </w:r>
-      <w:proofErr w:type="spellStart"/>
-      <w:r>
-        <w:rPr>
-          <w:lang w:val="en-US"/>
-        </w:rPr>
-        <w:t>etc</w:t>
-      </w:r>
-      <w:proofErr w:type="spellEnd"/>
-      <w:r>
-        <w:rPr>
-          <w:lang w:val="en-US"/>
-        </w:rPr>
-        <w:t>)</w:t>
-      </w:r>
-    </w:p>
-    <w:p>
-      <w:pPr>
-        <w:spacing w:line="240" w:lineRule="auto"/>
-        <w:jc w:val="both"/>
-        <w:rPr>
           <w:color w:val="4472C4" w:themeColor="accent1"/>
-        </w:rPr>
-      </w:pPr>
-      <w:r>
-        <w:rPr>
-          <w:b/>
-          <w:bCs/>
+          <w:sz w:val="20"/>
+          <w:szCs w:val="20"/>
+        </w:rPr>
+      </w:pPr>
+      <w:r>
+        <w:rPr>
+          <w:b/>
+          <w:bCs/>
+          <w:sz w:val="20"/>
+          <w:szCs w:val="20"/>
           <w:lang w:val="en-US"/>
         </w:rPr>
         <w:t>Context</w:t>
       </w:r>
       <w:r>
         <w:rPr>
-          <w:lang w:val="en-US"/>
-        </w:rPr>
-        <w:t>: Has metadata related to the context of the execution of the function like the name the runtime</w:t>
-      </w:r>
-      <w:r>
-        <w:rPr>
+          <w:sz w:val="20"/>
+          <w:szCs w:val="20"/>
+          <w:lang w:val="en-US"/>
+        </w:rPr>
+        <w:t>: Has metadata related to the context of the execution of the function like the name</w:t>
+      </w:r>
+      <w:r>
+        <w:rPr>
+          <w:sz w:val="20"/>
+          <w:szCs w:val="20"/>
+          <w:lang w:val="en-US"/>
+        </w:rPr>
+        <w:t xml:space="preserve"> </w:t>
+      </w:r>
+      <w:proofErr w:type="gramStart"/>
+      <w:r>
+        <w:rPr>
+          <w:sz w:val="20"/>
+          <w:szCs w:val="20"/>
+          <w:lang w:val="en-US"/>
+        </w:rPr>
+        <w:t xml:space="preserve">or </w:t>
+      </w:r>
+      <w:r>
+        <w:rPr>
+          <w:sz w:val="20"/>
+          <w:szCs w:val="20"/>
+          <w:lang w:val="en-US"/>
+        </w:rPr>
+        <w:t xml:space="preserve"> the</w:t>
+      </w:r>
+      <w:proofErr w:type="gramEnd"/>
+      <w:r>
+        <w:rPr>
+          <w:sz w:val="20"/>
+          <w:szCs w:val="20"/>
+          <w:lang w:val="en-US"/>
+        </w:rPr>
+        <w:t xml:space="preserve"> runtime</w:t>
+      </w:r>
+      <w:r>
+        <w:rPr>
+          <w:sz w:val="20"/>
+          <w:szCs w:val="20"/>
           <w:lang w:val="en-US"/>
         </w:rPr>
         <w:t xml:space="preserve">. </w:t>
@@ -2083,6 +2411,8 @@
         <w:r>
           <w:rPr>
             <w:rStyle w:val="Hipervnculo"/>
+            <w:sz w:val="20"/>
+            <w:szCs w:val="20"/>
           </w:rPr>
           <w:t>https://docs.aws.amazon.com/lambda/latest/dg/nodejs-context.html</w:t>
         </w:r>
@@ -2093,11 +2423,15 @@
         <w:spacing w:line="240" w:lineRule="auto"/>
         <w:jc w:val="both"/>
         <w:rPr>
-          <w:lang w:val="en-US"/>
-        </w:rPr>
-      </w:pPr>
-      <w:r>
-        <w:rPr>
+          <w:sz w:val="20"/>
+          <w:szCs w:val="20"/>
+          <w:lang w:val="en-US"/>
+        </w:rPr>
+      </w:pPr>
+      <w:r>
+        <w:rPr>
+          <w:sz w:val="20"/>
+          <w:szCs w:val="20"/>
           <w:lang w:val="en-US"/>
         </w:rPr>
         <w:t>The context parameters aside from the attributes it can contain (see the previous link) it also provides some methods specific to this object.</w:t>
@@ -2117,6 +2451,7 @@
           <w:bCs/>
           <w:lang w:val="en-US"/>
         </w:rPr>
+        <w:lastRenderedPageBreak/>
         <w:t>Callback</w:t>
       </w:r>
       <w:r>
@@ -2222,11 +2557,15 @@
         <w:spacing w:line="240" w:lineRule="auto"/>
         <w:jc w:val="both"/>
         <w:rPr>
-          <w:lang w:val="en-US"/>
-        </w:rPr>
-      </w:pPr>
-      <w:r>
-        <w:rPr>
+          <w:sz w:val="20"/>
+          <w:szCs w:val="20"/>
+          <w:lang w:val="en-US"/>
+        </w:rPr>
+      </w:pPr>
+      <w:r>
+        <w:rPr>
+          <w:sz w:val="20"/>
+          <w:szCs w:val="20"/>
           <w:lang w:val="en-US"/>
         </w:rPr>
         <w:t xml:space="preserve">The invocation type of a lambda function depends on the event source, for example s3 event will invoke a lambda in </w:t>
@@ -2234,6 +2573,8 @@
       <w:proofErr w:type="gramStart"/>
       <w:r>
         <w:rPr>
+          <w:sz w:val="20"/>
+          <w:szCs w:val="20"/>
           <w:lang w:val="en-US"/>
         </w:rPr>
         <w:t>a</w:t>
@@ -2241,6 +2582,8 @@
       <w:proofErr w:type="gramEnd"/>
       <w:r>
         <w:rPr>
+          <w:sz w:val="20"/>
+          <w:szCs w:val="20"/>
           <w:lang w:val="en-US"/>
         </w:rPr>
         <w:t xml:space="preserve"> Asynchronous way, while Cognito will invoke a lambda in a Synchronous way.</w:t>
@@ -2320,11 +2663,15 @@
         <w:spacing w:line="240" w:lineRule="auto"/>
         <w:jc w:val="both"/>
         <w:rPr>
-          <w:lang w:val="en-US"/>
-        </w:rPr>
-      </w:pPr>
-      <w:r>
-        <w:rPr>
+          <w:sz w:val="20"/>
+          <w:szCs w:val="20"/>
+          <w:lang w:val="en-US"/>
+        </w:rPr>
+      </w:pPr>
+      <w:r>
+        <w:rPr>
+          <w:sz w:val="20"/>
+          <w:szCs w:val="20"/>
           <w:lang w:val="en-US"/>
         </w:rPr>
         <w:t>We can also decide how to invoke a lambda function if we invoke it from within our own application like using the invoke function from the JavaScript SDK.</w:t>
@@ -2387,25 +2734,33 @@
         <w:spacing w:line="240" w:lineRule="auto"/>
         <w:jc w:val="both"/>
         <w:rPr>
-          <w:lang w:val="en-US"/>
-        </w:rPr>
-      </w:pPr>
-      <w:r>
-        <w:rPr>
-          <w:b/>
-          <w:bCs/>
+          <w:sz w:val="20"/>
+          <w:szCs w:val="20"/>
+          <w:lang w:val="en-US"/>
+        </w:rPr>
+      </w:pPr>
+      <w:r>
+        <w:rPr>
+          <w:b/>
+          <w:bCs/>
+          <w:sz w:val="20"/>
+          <w:szCs w:val="20"/>
           <w:lang w:val="en-US"/>
         </w:rPr>
         <w:t>Push events:</w:t>
       </w:r>
       <w:r>
         <w:rPr>
+          <w:sz w:val="20"/>
+          <w:szCs w:val="20"/>
           <w:lang w:val="en-US"/>
         </w:rPr>
         <w:t xml:space="preserve"> </w:t>
       </w:r>
       <w:r>
         <w:rPr>
+          <w:sz w:val="20"/>
+          <w:szCs w:val="20"/>
           <w:lang w:val="en-US"/>
         </w:rPr>
         <w:t>The invoking service PUSH the event to the lambda function to invoke it. (It’s like the source passes the event payload and then the function lambda uses it) (Ex: API Gateway)</w:t>
@@ -2416,57 +2771,49 @@
         <w:spacing w:line="240" w:lineRule="auto"/>
         <w:jc w:val="both"/>
         <w:rPr>
-          <w:lang w:val="en-US"/>
-        </w:rPr>
-      </w:pPr>
-      <w:r>
-        <w:rPr>
-          <w:b/>
-          <w:bCs/>
-          <w:lang w:val="en-US"/>
-        </w:rPr>
-        <w:t>Pull/Poll events:</w:t>
-      </w:r>
-      <w:r>
-        <w:rPr>
-          <w:b/>
-          <w:bCs/>
-          <w:lang w:val="en-US"/>
-        </w:rPr>
-        <w:t xml:space="preserve"> </w:t>
-      </w:r>
-      <w:r>
-        <w:rPr>
+          <w:sz w:val="20"/>
+          <w:szCs w:val="20"/>
+          <w:lang w:val="en-US"/>
+        </w:rPr>
+      </w:pPr>
+      <w:r>
+        <w:rPr>
+          <w:b/>
+          <w:bCs/>
+          <w:sz w:val="20"/>
+          <w:szCs w:val="20"/>
+          <w:lang w:val="en-US"/>
+        </w:rPr>
+        <w:t xml:space="preserve">Pull/Poll events: </w:t>
+      </w:r>
+      <w:r>
+        <w:rPr>
+          <w:sz w:val="20"/>
+          <w:szCs w:val="20"/>
           <w:lang w:val="en-US"/>
         </w:rPr>
         <w:t>Here the source only invokes the lambda but is the lambda function which pull the event from the source</w:t>
       </w:r>
       <w:r>
         <w:rPr>
+          <w:sz w:val="20"/>
+          <w:szCs w:val="20"/>
           <w:lang w:val="en-US"/>
         </w:rPr>
         <w:t xml:space="preserve"> (Work like a queue of events from the source)</w:t>
       </w:r>
       <w:r>
         <w:rPr>
-          <w:lang w:val="en-US"/>
-        </w:rPr>
-        <w:t xml:space="preserve"> (</w:t>
-      </w:r>
-      <w:r>
-        <w:rPr>
-          <w:lang w:val="en-US"/>
-        </w:rPr>
-        <w:t xml:space="preserve">Ex: </w:t>
-      </w:r>
-      <w:r>
-        <w:rPr>
-          <w:lang w:val="en-US"/>
-        </w:rPr>
-        <w:t>SQS</w:t>
-      </w:r>
-      <w:r>
-        <w:rPr>
+          <w:sz w:val="20"/>
+          <w:szCs w:val="20"/>
+          <w:lang w:val="en-US"/>
+        </w:rPr>
+        <w:t xml:space="preserve"> (Ex: SQS</w:t>
+      </w:r>
+      <w:r>
+        <w:rPr>
+          <w:sz w:val="20"/>
+          <w:szCs w:val="20"/>
           <w:lang w:val="en-US"/>
         </w:rPr>
         <w:t>, DynamoDB)</w:t>
@@ -2504,15 +2851,18 @@
         <w:spacing w:line="240" w:lineRule="auto"/>
         <w:jc w:val="both"/>
         <w:rPr>
+          <w:sz w:val="20"/>
+          <w:szCs w:val="20"/>
           <w:lang w:val="en-US"/>
         </w:rPr>
       </w:pPr>
       <w:r>
         <w:rPr>
           <w:noProof/>
-          <w:lang w:val="en-US"/>
-        </w:rPr>
-        <w:lastRenderedPageBreak/>
+          <w:sz w:val="20"/>
+          <w:szCs w:val="20"/>
+          <w:lang w:val="en-US"/>
+        </w:rPr>
         <w:drawing>
           <wp:inline distT="0" distB="0" distL="0" distR="0" wp14:anchorId="6D0CB8FC" wp14:editId="46DFE793">
             <wp:extent cx="3237068" cy="2962275"/>
@@ -2568,11 +2918,15 @@
         <w:spacing w:line="240" w:lineRule="auto"/>
         <w:jc w:val="both"/>
         <w:rPr>
-          <w:lang w:val="en-US"/>
-        </w:rPr>
-      </w:pPr>
-      <w:r>
-        <w:rPr>
+          <w:sz w:val="20"/>
+          <w:szCs w:val="20"/>
+          <w:lang w:val="en-US"/>
+        </w:rPr>
+      </w:pPr>
+      <w:r>
+        <w:rPr>
+          <w:sz w:val="20"/>
+          <w:szCs w:val="20"/>
           <w:lang w:val="en-US"/>
         </w:rPr>
         <w:t>The context argument/object is optional but it provides useful runtime information about the context of the execution of a lambda function, is useful to get the id, the log Stream or the remaining time of  execution for the lambda function.</w:t>
@@ -2619,6 +2973,7 @@
         <w:t xml:space="preserve">: </w:t>
       </w:r>
       <w:proofErr w:type="spellStart"/>
+      <w:proofErr w:type="gramStart"/>
       <w:r>
         <w:rPr>
           <w:b/>
@@ -2632,6 +2987,7 @@
         <w:t>context.functionName</w:t>
       </w:r>
       <w:proofErr w:type="spellEnd"/>
+      <w:proofErr w:type="gramEnd"/>
       <w:r>
         <w:rPr>
           <w:b/>
@@ -2676,20 +3032,51 @@
         <w:spacing w:line="240" w:lineRule="auto"/>
         <w:jc w:val="both"/>
         <w:rPr>
-          <w:color w:val="FFFFFF" w:themeColor="background1"/>
-          <w:sz w:val="24"/>
-          <w:szCs w:val="24"/>
-          <w:lang w:val="en-US"/>
-        </w:rPr>
-      </w:pPr>
-      <w:r>
-        <w:rPr>
-          <w:color w:val="FFFFFF" w:themeColor="background1"/>
-          <w:sz w:val="24"/>
-          <w:szCs w:val="24"/>
-          <w:highlight w:val="darkBlue"/>
-          <w:lang w:val="en-US"/>
-        </w:rPr>
+          <w:b/>
+          <w:bCs/>
+          <w:i/>
+          <w:iCs/>
+          <w:sz w:val="20"/>
+          <w:szCs w:val="20"/>
+          <w:lang w:val="en-US"/>
+        </w:rPr>
+      </w:pPr>
+    </w:p>
+    <w:p>
+      <w:pPr>
+        <w:spacing w:line="240" w:lineRule="auto"/>
+        <w:jc w:val="both"/>
+        <w:rPr>
+          <w:b/>
+          <w:bCs/>
+          <w:i/>
+          <w:iCs/>
+          <w:sz w:val="20"/>
+          <w:szCs w:val="20"/>
+          <w:lang w:val="en-US"/>
+        </w:rPr>
+      </w:pPr>
+    </w:p>
+    <w:p>
+      <w:pPr>
+        <w:spacing w:line="240" w:lineRule="auto"/>
+        <w:jc w:val="both"/>
+        <w:rPr>
+          <w:color w:val="FFFFFF" w:themeColor="background1"/>
+          <w:sz w:val="24"/>
+          <w:szCs w:val="24"/>
+          <w:lang w:val="en-US"/>
+        </w:rPr>
+      </w:pPr>
+      <w:r>
+        <w:rPr>
+          <w:color w:val="FFFFFF" w:themeColor="background1"/>
+          <w:sz w:val="24"/>
+          <w:szCs w:val="24"/>
+          <w:highlight w:val="darkBlue"/>
+          <w:lang w:val="en-US"/>
+        </w:rPr>
+        <w:lastRenderedPageBreak/>
         <w:t>L</w:t>
       </w:r>
       <w:r>
@@ -2730,32 +3117,20 @@
         <w:rPr>
           <w:b/>
           <w:bCs/>
-          <w:lang w:val="en-US"/>
-        </w:rPr>
-      </w:pPr>
-      <w:r>
-        <w:rPr>
-          <w:b/>
-          <w:bCs/>
-          <w:lang w:val="en-US"/>
-        </w:rPr>
-        <w:t>Specific runtime error log handling</w:t>
-      </w:r>
-      <w:r>
-        <w:rPr>
-          <w:b/>
-          <w:bCs/>
-          <w:lang w:val="en-US"/>
-        </w:rPr>
-        <w:t xml:space="preserve"> and debugging</w:t>
-      </w:r>
-      <w:r>
-        <w:rPr>
-          <w:b/>
-          <w:bCs/>
-          <w:lang w:val="en-US"/>
-        </w:rPr>
-        <w:t>:</w:t>
+          <w:sz w:val="20"/>
+          <w:szCs w:val="20"/>
+          <w:lang w:val="en-US"/>
+        </w:rPr>
+      </w:pPr>
+      <w:r>
+        <w:rPr>
+          <w:b/>
+          <w:bCs/>
+          <w:sz w:val="20"/>
+          <w:szCs w:val="20"/>
+          <w:lang w:val="en-US"/>
+        </w:rPr>
+        <w:t>Specific runtime error log handling and debugging:</w:t>
       </w:r>
     </w:p>
     <w:p>
@@ -2763,11 +3138,15 @@
         <w:spacing w:line="240" w:lineRule="auto"/>
         <w:jc w:val="both"/>
         <w:rPr>
-          <w:lang w:val="en-US"/>
-        </w:rPr>
-      </w:pPr>
-      <w:r>
-        <w:rPr>
+          <w:sz w:val="20"/>
+          <w:szCs w:val="20"/>
+          <w:lang w:val="en-US"/>
+        </w:rPr>
+      </w:pPr>
+      <w:r>
+        <w:rPr>
+          <w:sz w:val="20"/>
+          <w:szCs w:val="20"/>
           <w:lang w:val="en-US"/>
         </w:rPr>
         <w:t xml:space="preserve">As usual we can throw errors within our code, in the callback style the callback first argument would take the error, so for example, </w:t>
@@ -2776,12 +3155,16 @@
         <w:rPr>
           <w:b/>
           <w:bCs/>
+          <w:sz w:val="20"/>
+          <w:szCs w:val="20"/>
           <w:lang w:val="en-US"/>
         </w:rPr>
         <w:t>callback(error)</w:t>
       </w:r>
       <w:r>
         <w:rPr>
+          <w:sz w:val="20"/>
+          <w:szCs w:val="20"/>
           <w:lang w:val="en-US"/>
         </w:rPr>
         <w:t xml:space="preserve"> and when using async/await just using the </w:t>
@@ -2790,12 +3173,16 @@
         <w:rPr>
           <w:b/>
           <w:bCs/>
+          <w:sz w:val="20"/>
+          <w:szCs w:val="20"/>
           <w:lang w:val="en-US"/>
         </w:rPr>
         <w:t xml:space="preserve">throw </w:t>
       </w:r>
       <w:r>
         <w:rPr>
+          <w:sz w:val="20"/>
+          <w:szCs w:val="20"/>
           <w:lang w:val="en-US"/>
         </w:rPr>
         <w:t xml:space="preserve">reserved keyword we could ‘return/throw’ errors or even better wrapping the code within a </w:t>
@@ -2804,12 +3191,16 @@
         <w:rPr>
           <w:b/>
           <w:bCs/>
+          <w:sz w:val="20"/>
+          <w:szCs w:val="20"/>
           <w:lang w:val="en-US"/>
         </w:rPr>
         <w:t>try/catch</w:t>
       </w:r>
       <w:r>
         <w:rPr>
+          <w:sz w:val="20"/>
+          <w:szCs w:val="20"/>
           <w:lang w:val="en-US"/>
         </w:rPr>
         <w:t xml:space="preserve"> block.</w:t>
@@ -2839,19 +3230,7 @@
           <w:szCs w:val="20"/>
           <w:lang w:val="en-US"/>
         </w:rPr>
-        <w:t>Note: All lambda logs are written to CloudWatch.</w:t>
-      </w:r>
-      <w:r>
-        <w:rPr>
-          <w:b/>
-          <w:bCs/>
-          <w:i/>
-          <w:iCs/>
-          <w:sz w:val="20"/>
-          <w:szCs w:val="20"/>
-          <w:lang w:val="en-US"/>
-        </w:rPr>
-        <w:t xml:space="preserve"> (</w:t>
+        <w:t>Note: All lambda logs are written to CloudWatch. (</w:t>
       </w:r>
       <w:r>
         <w:rPr>
@@ -2907,25 +3286,31 @@
         <w:spacing w:line="240" w:lineRule="auto"/>
         <w:jc w:val="both"/>
         <w:rPr>
-          <w:lang w:val="en-US"/>
-        </w:rPr>
-      </w:pPr>
-      <w:r>
-        <w:rPr>
+          <w:sz w:val="20"/>
+          <w:szCs w:val="20"/>
+          <w:lang w:val="en-US"/>
+        </w:rPr>
+      </w:pPr>
+      <w:r>
+        <w:rPr>
+          <w:sz w:val="20"/>
+          <w:szCs w:val="20"/>
           <w:lang w:val="en-US"/>
         </w:rPr>
         <w:t xml:space="preserve">Any print logs (console.log.error.info </w:t>
       </w:r>
-      <w:proofErr w:type="spellStart"/>
-      <w:r>
-        <w:rPr>
-          <w:lang w:val="en-US"/>
-        </w:rPr>
-        <w:t>etc</w:t>
-      </w:r>
-      <w:proofErr w:type="spellEnd"/>
-      <w:r>
-        <w:rPr>
+      <w:r>
+        <w:rPr>
+          <w:sz w:val="20"/>
+          <w:szCs w:val="20"/>
+          <w:lang w:val="en-US"/>
+        </w:rPr>
+        <w:t>etc.</w:t>
+      </w:r>
+      <w:r>
+        <w:rPr>
+          <w:sz w:val="20"/>
+          <w:szCs w:val="20"/>
           <w:lang w:val="en-US"/>
         </w:rPr>
         <w:t>) will be send to the CloudWatch Log Stream of the lambda execution.</w:t>
@@ -2989,12 +3374,16 @@
         <w:jc w:val="both"/>
         <w:rPr>
           <w:color w:val="000000" w:themeColor="text1"/>
+          <w:sz w:val="20"/>
+          <w:szCs w:val="20"/>
           <w:lang w:val="en-US"/>
         </w:rPr>
       </w:pPr>
       <w:r>
         <w:rPr>
           <w:color w:val="000000" w:themeColor="text1"/>
+          <w:sz w:val="20"/>
+          <w:szCs w:val="20"/>
           <w:lang w:val="en-US"/>
         </w:rPr>
         <w:t xml:space="preserve">Any code written outside the handler (initializations) will “POSIBLY” get reused by other lambda executions if AWS decides to use the same container, this avoids a cold Start in which a function takes longer </w:t>
@@ -3002,6 +3391,8 @@
       <w:r>
         <w:rPr>
           <w:color w:val="000000" w:themeColor="text1"/>
+          <w:sz w:val="20"/>
+          <w:szCs w:val="20"/>
           <w:lang w:val="en-US"/>
         </w:rPr>
         <w:t>period</w:t>
@@ -3009,6 +3400,8 @@
       <w:r>
         <w:rPr>
           <w:color w:val="000000" w:themeColor="text1"/>
+          <w:sz w:val="20"/>
+          <w:szCs w:val="20"/>
           <w:lang w:val="en-US"/>
         </w:rPr>
         <w:t xml:space="preserve"> to spin off a container. (Useful to initialize </w:t>
@@ -3016,6 +3409,8 @@
       <w:r>
         <w:rPr>
           <w:color w:val="000000" w:themeColor="text1"/>
+          <w:sz w:val="20"/>
+          <w:szCs w:val="20"/>
           <w:lang w:val="en-US"/>
         </w:rPr>
         <w:t>DB</w:t>
@@ -3023,6 +3418,8 @@
       <w:r>
         <w:rPr>
           <w:color w:val="000000" w:themeColor="text1"/>
+          <w:sz w:val="20"/>
+          <w:szCs w:val="20"/>
           <w:lang w:val="en-US"/>
         </w:rPr>
         <w:t xml:space="preserve"> connections for example)</w:t>
@@ -3165,7 +3562,6 @@
           <w:color w:val="000000" w:themeColor="text1"/>
           <w:lang w:val="en-US"/>
         </w:rPr>
-        <w:lastRenderedPageBreak/>
         <w:t>Hera API gateway acts as an intermediate between the caller and lambda so the event passes to lambda as it is in API gateway and lambda response goes to the caller without API gateway applying any change to the payload.</w:t>
       </w:r>
     </w:p>
@@ -3349,15 +3745,13 @@
         </w:rPr>
         <w:t xml:space="preserve">When uploading a function that has a </w:t>
       </w:r>
-      <w:proofErr w:type="spellStart"/>
       <w:r>
         <w:rPr>
           <w:color w:val="000000" w:themeColor="text1"/>
           <w:lang w:val="en-US"/>
         </w:rPr>
-        <w:t>node_modules</w:t>
-      </w:r>
-      <w:proofErr w:type="spellEnd"/>
+        <w:t>node modules</w:t>
+      </w:r>
       <w:r>
         <w:rPr>
           <w:color w:val="000000" w:themeColor="text1"/>
@@ -3365,15 +3759,13 @@
         </w:rPr>
         <w:t xml:space="preserve"> folder </w:t>
       </w:r>
-      <w:proofErr w:type="spellStart"/>
       <w:r>
         <w:rPr>
           <w:color w:val="000000" w:themeColor="text1"/>
           <w:lang w:val="en-US"/>
         </w:rPr>
-        <w:t>whe</w:t>
-      </w:r>
-      <w:proofErr w:type="spellEnd"/>
+        <w:t>when</w:t>
+      </w:r>
       <w:r>
         <w:rPr>
           <w:color w:val="000000" w:themeColor="text1"/>
@@ -3399,15 +3791,13 @@
         </w:rPr>
         <w:t xml:space="preserve"> and the </w:t>
       </w:r>
-      <w:proofErr w:type="spellStart"/>
       <w:r>
         <w:rPr>
           <w:color w:val="000000" w:themeColor="text1"/>
           <w:lang w:val="en-US"/>
         </w:rPr>
-        <w:t>node_modules</w:t>
-      </w:r>
-      <w:proofErr w:type="spellEnd"/>
+        <w:t>node modules</w:t>
+      </w:r>
       <w:r>
         <w:rPr>
           <w:color w:val="000000" w:themeColor="text1"/>
@@ -3432,37 +3822,47 @@
         </w:rPr>
         <w:t xml:space="preserve">Note: There are other considerations when working with serverless frameworks like SAM…one could be that the </w:t>
       </w:r>
-      <w:proofErr w:type="spellStart"/>
       <w:r>
         <w:rPr>
           <w:color w:val="000000" w:themeColor="text1"/>
           <w:lang w:val="en-US"/>
         </w:rPr>
-        <w:t>node_modules</w:t>
-      </w:r>
-      <w:proofErr w:type="spellEnd"/>
+        <w:t>node modules</w:t>
+      </w:r>
       <w:r>
         <w:rPr>
           <w:color w:val="000000" w:themeColor="text1"/>
           <w:lang w:val="en-US"/>
         </w:rPr>
-        <w:t xml:space="preserve"> folder should contain only the dependencies needed for a function to work even if on our local environment we could use a single </w:t>
-      </w:r>
-      <w:proofErr w:type="spellStart"/>
+        <w:t xml:space="preserve"> folder should contain only the dependencies needed for a function to work even if on our local environment we could use a </w:t>
+      </w:r>
       <w:r>
         <w:rPr>
           <w:color w:val="000000" w:themeColor="text1"/>
           <w:lang w:val="en-US"/>
         </w:rPr>
-        <w:t>node_modules</w:t>
-      </w:r>
-      <w:proofErr w:type="spellEnd"/>
+        <w:t>single node module</w:t>
+      </w:r>
       <w:r>
         <w:rPr>
           <w:color w:val="000000" w:themeColor="text1"/>
           <w:lang w:val="en-US"/>
         </w:rPr>
-        <w:t xml:space="preserve"> while testing all the functions (This is because each function is completely isolated from each other)</w:t>
+        <w:t xml:space="preserve"> </w:t>
+      </w:r>
+      <w:r>
+        <w:rPr>
+          <w:color w:val="000000" w:themeColor="text1"/>
+          <w:lang w:val="en-US"/>
+        </w:rPr>
+        <w:t xml:space="preserve">environment </w:t>
+      </w:r>
+      <w:r>
+        <w:rPr>
+          <w:color w:val="000000" w:themeColor="text1"/>
+          <w:lang w:val="en-US"/>
+        </w:rPr>
+        <w:t>while testing all the functions (This is because each function is completely isolated from each other)</w:t>
       </w:r>
     </w:p>
     <w:p>
@@ -3493,7 +3893,6 @@
         </w:rPr>
         <w:t xml:space="preserve">Note: You can upload your local code directly to </w:t>
       </w:r>
-      <w:proofErr w:type="spellStart"/>
       <w:r>
         <w:rPr>
           <w:b/>
@@ -3505,9 +3904,8 @@
           <w:szCs w:val="20"/>
           <w:lang w:val="en-US"/>
         </w:rPr>
-        <w:t>aws</w:t>
-      </w:r>
-      <w:proofErr w:type="spellEnd"/>
+        <w:t>AWS</w:t>
+      </w:r>
       <w:r>
         <w:rPr>
           <w:b/>
@@ -3639,13 +4037,17 @@
         <w:rPr>
           <w:b/>
           <w:bCs/>
-          <w:lang w:val="en-US"/>
-        </w:rPr>
-      </w:pPr>
-      <w:r>
-        <w:rPr>
-          <w:b/>
-          <w:bCs/>
+          <w:sz w:val="20"/>
+          <w:szCs w:val="20"/>
+          <w:lang w:val="en-US"/>
+        </w:rPr>
+      </w:pPr>
+      <w:r>
+        <w:rPr>
+          <w:b/>
+          <w:bCs/>
+          <w:sz w:val="20"/>
+          <w:szCs w:val="20"/>
           <w:lang w:val="en-US"/>
         </w:rPr>
         <w:t>In the following section I will explain the workflow of the guide.</w:t>
@@ -3654,11 +4056,15 @@
     <w:p>
       <w:pPr>
         <w:rPr>
-          <w:lang w:val="en-US"/>
-        </w:rPr>
-      </w:pPr>
-      <w:r>
-        <w:rPr>
+          <w:sz w:val="20"/>
+          <w:szCs w:val="20"/>
+          <w:lang w:val="en-US"/>
+        </w:rPr>
+      </w:pPr>
+      <w:r>
+        <w:rPr>
+          <w:sz w:val="20"/>
+          <w:szCs w:val="20"/>
           <w:lang w:val="en-US"/>
         </w:rPr>
         <w:t>1.With the purpose of integrating Cloud Formation and SAM from the beginning we will follow the “LambdaBasicsDemo” demo found inside the demos folder.</w:t>
@@ -3667,24 +4073,33 @@
     <w:p>
       <w:pPr>
         <w:rPr>
-          <w:lang w:val="en-US"/>
-        </w:rPr>
-      </w:pPr>
-      <w:r>
-        <w:rPr>
-          <w:lang w:val="en-US"/>
-        </w:rPr>
+          <w:sz w:val="20"/>
+          <w:szCs w:val="20"/>
+          <w:lang w:val="en-US"/>
+        </w:rPr>
+      </w:pPr>
+      <w:r>
+        <w:rPr>
+          <w:sz w:val="20"/>
+          <w:szCs w:val="20"/>
+          <w:lang w:val="en-US"/>
+        </w:rPr>
+        <w:lastRenderedPageBreak/>
         <w:t>2.That folder will contain only the Cloud Formation/SAM explanation and the purpose or logic of the demo will be explained in the following paragraph.</w:t>
       </w:r>
     </w:p>
     <w:p>
       <w:pPr>
         <w:rPr>
-          <w:lang w:val="en-US"/>
-        </w:rPr>
-      </w:pPr>
-      <w:r>
-        <w:rPr>
+          <w:sz w:val="20"/>
+          <w:szCs w:val="20"/>
+          <w:lang w:val="en-US"/>
+        </w:rPr>
+      </w:pPr>
+      <w:r>
+        <w:rPr>
+          <w:sz w:val="20"/>
+          <w:szCs w:val="20"/>
           <w:lang w:val="en-US"/>
         </w:rPr>
         <w:t>We will deploy a simple API Gateway API and one single lambda function; the API gateway resource will use a POST method and it will be implemented as la lambda proxy invocation.</w:t>
@@ -3693,35 +4108,47 @@
     <w:p>
       <w:pPr>
         <w:rPr>
-          <w:lang w:val="en-US"/>
-        </w:rPr>
-      </w:pPr>
-      <w:r>
-        <w:rPr>
+          <w:sz w:val="20"/>
+          <w:szCs w:val="20"/>
+          <w:lang w:val="en-US"/>
+        </w:rPr>
+      </w:pPr>
+      <w:r>
+        <w:rPr>
+          <w:sz w:val="20"/>
+          <w:szCs w:val="20"/>
           <w:lang w:val="en-US"/>
         </w:rPr>
         <w:t xml:space="preserve">The function will just print/return a simple hello world in different languages depending on the </w:t>
       </w:r>
       <w:r>
         <w:rPr>
+          <w:sz w:val="20"/>
+          <w:szCs w:val="20"/>
           <w:lang w:val="en-US"/>
         </w:rPr>
         <w:t xml:space="preserve">path, </w:t>
       </w:r>
       <w:r>
         <w:rPr>
+          <w:sz w:val="20"/>
+          <w:szCs w:val="20"/>
           <w:lang w:val="en-US"/>
         </w:rPr>
         <w:t>query parameters</w:t>
       </w:r>
       <w:r>
         <w:rPr>
+          <w:sz w:val="20"/>
+          <w:szCs w:val="20"/>
           <w:lang w:val="en-US"/>
         </w:rPr>
         <w:t xml:space="preserve"> and body request</w:t>
       </w:r>
       <w:r>
         <w:rPr>
+          <w:sz w:val="20"/>
+          <w:szCs w:val="20"/>
           <w:lang w:val="en-US"/>
         </w:rPr>
         <w:t>.</w:t>
@@ -3730,125 +4157,71 @@
     <w:p>
       <w:pPr>
         <w:rPr>
-          <w:lang w:val="en-US"/>
-        </w:rPr>
-      </w:pPr>
-      <w:r>
-        <w:rPr>
-          <w:lang w:val="en-US"/>
-        </w:rPr>
-        <w:t>We will be using async/await syntax and also the moment library just to get familiar with the use of external packages within the Serverless lambda architecture.</w:t>
-      </w:r>
-    </w:p>
-    <w:p>
-      <w:pPr>
-        <w:rPr>
-          <w:color w:val="FFFFFF" w:themeColor="background1"/>
-          <w:sz w:val="24"/>
-          <w:szCs w:val="24"/>
-          <w:highlight w:val="darkBlue"/>
-          <w:lang w:val="en-US"/>
-        </w:rPr>
-      </w:pPr>
-    </w:p>
-    <w:p>
-      <w:pPr>
-        <w:rPr>
-          <w:color w:val="FFFFFF" w:themeColor="background1"/>
-          <w:sz w:val="24"/>
-          <w:szCs w:val="24"/>
-          <w:highlight w:val="darkBlue"/>
-          <w:lang w:val="en-US"/>
-        </w:rPr>
-      </w:pPr>
-    </w:p>
-    <w:p>
-      <w:pPr>
-        <w:rPr>
-          <w:color w:val="FFFFFF" w:themeColor="background1"/>
-          <w:sz w:val="24"/>
-          <w:szCs w:val="24"/>
-          <w:highlight w:val="darkBlue"/>
-          <w:lang w:val="en-US"/>
-        </w:rPr>
-      </w:pPr>
-    </w:p>
-    <w:p>
-      <w:pPr>
-        <w:rPr>
-          <w:color w:val="FFFFFF" w:themeColor="background1"/>
-          <w:sz w:val="24"/>
-          <w:szCs w:val="24"/>
-          <w:highlight w:val="darkBlue"/>
-          <w:lang w:val="en-US"/>
-        </w:rPr>
-      </w:pPr>
-    </w:p>
-    <w:p>
-      <w:pPr>
-        <w:rPr>
-          <w:color w:val="FFFFFF" w:themeColor="background1"/>
-          <w:sz w:val="24"/>
-          <w:szCs w:val="24"/>
-          <w:highlight w:val="darkBlue"/>
-          <w:lang w:val="en-US"/>
-        </w:rPr>
-      </w:pPr>
-    </w:p>
-    <w:p>
-      <w:pPr>
-        <w:rPr>
-          <w:color w:val="FFFFFF" w:themeColor="background1"/>
-          <w:sz w:val="24"/>
-          <w:szCs w:val="24"/>
-          <w:highlight w:val="darkBlue"/>
-          <w:lang w:val="en-US"/>
-        </w:rPr>
-      </w:pPr>
-      <w:r>
-        <w:rPr>
-          <w:color w:val="FFFFFF" w:themeColor="background1"/>
-          <w:sz w:val="24"/>
-          <w:szCs w:val="24"/>
-          <w:highlight w:val="darkBlue"/>
-          <w:lang w:val="en-US"/>
-        </w:rPr>
-        <w:lastRenderedPageBreak/>
-        <w:t>BILLING AND LIMITS</w:t>
-      </w:r>
-      <w:r>
-        <w:rPr>
-          <w:color w:val="FFFFFF" w:themeColor="background1"/>
-          <w:sz w:val="24"/>
-          <w:szCs w:val="24"/>
-          <w:highlight w:val="darkBlue"/>
-          <w:lang w:val="en-US"/>
-        </w:rPr>
-        <w:t xml:space="preserve">                                                                                                                           //</w:t>
-      </w:r>
-      <w:r>
-        <w:rPr>
-          <w:color w:val="FFFFFF" w:themeColor="background1"/>
-          <w:sz w:val="24"/>
-          <w:szCs w:val="24"/>
-          <w:highlight w:val="darkBlue"/>
-          <w:lang w:val="en-US"/>
-        </w:rPr>
-        <w:t xml:space="preserve">  </w:t>
-      </w:r>
-    </w:p>
-    <w:p>
-      <w:pPr>
-        <w:rPr>
-          <w:sz w:val="24"/>
-          <w:szCs w:val="24"/>
-          <w:lang w:val="en-US"/>
-        </w:rPr>
-      </w:pPr>
-      <w:r>
-        <w:rPr>
-          <w:sz w:val="24"/>
-          <w:szCs w:val="24"/>
+          <w:sz w:val="20"/>
+          <w:szCs w:val="20"/>
+          <w:lang w:val="en-US"/>
+        </w:rPr>
+      </w:pPr>
+      <w:r>
+        <w:rPr>
+          <w:sz w:val="20"/>
+          <w:szCs w:val="20"/>
+          <w:lang w:val="en-US"/>
+        </w:rPr>
+        <w:t xml:space="preserve">We will be using async/await syntax </w:t>
+      </w:r>
+      <w:proofErr w:type="gramStart"/>
+      <w:r>
+        <w:rPr>
+          <w:sz w:val="20"/>
+          <w:szCs w:val="20"/>
+          <w:lang w:val="en-US"/>
+        </w:rPr>
+        <w:t>and also</w:t>
+      </w:r>
+      <w:proofErr w:type="gramEnd"/>
+      <w:r>
+        <w:rPr>
+          <w:sz w:val="20"/>
+          <w:szCs w:val="20"/>
+          <w:lang w:val="en-US"/>
+        </w:rPr>
+        <w:t xml:space="preserve"> the moment library just to get familiar with the use of external packages within the Serverless lambda architecture.</w:t>
+      </w:r>
+    </w:p>
+    <w:p>
+      <w:pPr>
+        <w:rPr>
+          <w:color w:val="FFFFFF" w:themeColor="background1"/>
+          <w:sz w:val="24"/>
+          <w:szCs w:val="24"/>
+          <w:highlight w:val="darkBlue"/>
+          <w:lang w:val="en-US"/>
+        </w:rPr>
+      </w:pPr>
+      <w:r>
+        <w:rPr>
+          <w:color w:val="FFFFFF" w:themeColor="background1"/>
+          <w:sz w:val="24"/>
+          <w:szCs w:val="24"/>
+          <w:highlight w:val="darkBlue"/>
+          <w:lang w:val="en-US"/>
+        </w:rPr>
+        <w:t xml:space="preserve">BILLING AND LIMITS                                                                                                                           //  </w:t>
+      </w:r>
+    </w:p>
+    <w:p>
+      <w:pPr>
+        <w:rPr>
+          <w:sz w:val="20"/>
+          <w:szCs w:val="20"/>
+          <w:lang w:val="en-US"/>
+        </w:rPr>
+      </w:pPr>
+      <w:r>
+        <w:rPr>
+          <w:sz w:val="20"/>
+          <w:szCs w:val="20"/>
           <w:lang w:val="en-US"/>
         </w:rPr>
         <w:t>Some AWS lambda limitations include:</w:t>
@@ -3880,61 +4253,7 @@
           <w:szCs w:val="20"/>
           <w:lang w:val="en-US"/>
         </w:rPr>
-        <w:t>Min memory is 128mb-max memor</w:t>
-      </w:r>
-      <w:r>
-        <w:rPr>
-          <w:rFonts w:ascii="Calibri" w:hAnsi="Calibri" w:cs="Calibri"/>
-          <w:sz w:val="20"/>
-          <w:szCs w:val="20"/>
-          <w:lang w:val="en-US"/>
-        </w:rPr>
-        <w:t>y</w:t>
-      </w:r>
-      <w:r>
-        <w:rPr>
-          <w:rFonts w:ascii="Calibri" w:hAnsi="Calibri" w:cs="Calibri"/>
-          <w:sz w:val="20"/>
-          <w:szCs w:val="20"/>
-          <w:lang w:val="en-US"/>
-        </w:rPr>
-        <w:t xml:space="preserve"> 10240mb</w:t>
-      </w:r>
-      <w:r>
-        <w:rPr>
-          <w:rFonts w:ascii="Calibri" w:hAnsi="Calibri" w:cs="Calibri"/>
-          <w:sz w:val="20"/>
-          <w:szCs w:val="20"/>
-          <w:lang w:val="en-US"/>
-        </w:rPr>
-        <w:t xml:space="preserve"> </w:t>
-      </w:r>
-      <w:r>
-        <w:rPr>
-          <w:rFonts w:ascii="Calibri" w:hAnsi="Calibri" w:cs="Calibri"/>
-          <w:sz w:val="20"/>
-          <w:szCs w:val="20"/>
-          <w:lang w:val="en-US"/>
-        </w:rPr>
-        <w:t>(C</w:t>
-      </w:r>
-      <w:r>
-        <w:rPr>
-          <w:rFonts w:ascii="Calibri" w:hAnsi="Calibri" w:cs="Calibri"/>
-          <w:sz w:val="20"/>
-          <w:szCs w:val="20"/>
-          <w:lang w:val="en-US"/>
-        </w:rPr>
-        <w:t>PU</w:t>
-      </w:r>
-      <w:r>
-        <w:rPr>
-          <w:rFonts w:ascii="Calibri" w:hAnsi="Calibri" w:cs="Calibri"/>
-          <w:sz w:val="20"/>
-          <w:szCs w:val="20"/>
-          <w:lang w:val="en-US"/>
-        </w:rPr>
-        <w:t xml:space="preserve"> resources allocated are in proportion to this assigned memory)</w:t>
+        <w:t>Min memory is 128mb-max memory 10240mb (CPU resources allocated are in proportion to this assigned memory)</w:t>
       </w:r>
     </w:p>
     <w:p>
@@ -3963,16 +4282,7 @@
           <w:szCs w:val="20"/>
           <w:lang w:val="en-US"/>
         </w:rPr>
-        <w:t xml:space="preserve">Code with packages can only be uploaded with zip </w:t>
-      </w:r>
-      <w:r>
-        <w:rPr>
-          <w:rFonts w:ascii="Calibri" w:hAnsi="Calibri" w:cs="Calibri"/>
-          <w:sz w:val="20"/>
-          <w:szCs w:val="20"/>
-          <w:lang w:val="en-US"/>
-        </w:rPr>
-        <w:t>files.</w:t>
+        <w:t>Code with packages can only be uploaded with zip files.</w:t>
       </w:r>
     </w:p>
     <w:p>
@@ -4001,16 +4311,7 @@
           <w:szCs w:val="20"/>
           <w:lang w:val="en-US"/>
         </w:rPr>
-        <w:t>Ephemerons</w:t>
-      </w:r>
-      <w:r>
-        <w:rPr>
-          <w:rFonts w:ascii="Calibri" w:hAnsi="Calibri" w:cs="Calibri"/>
-          <w:sz w:val="20"/>
-          <w:szCs w:val="20"/>
-          <w:lang w:val="en-US"/>
-        </w:rPr>
-        <w:t xml:space="preserve"> memory from 512mb to 10240mb</w:t>
+        <w:t>Ephemerons memory from 512mb to 10240mb</w:t>
       </w:r>
     </w:p>
     <w:p>
@@ -4039,25 +4340,7 @@
           <w:szCs w:val="20"/>
           <w:lang w:val="en-US"/>
         </w:rPr>
-        <w:t xml:space="preserve">Cold Starts (Delay when a new container </w:t>
-      </w:r>
-      <w:r>
-        <w:rPr>
-          <w:rFonts w:ascii="Calibri" w:hAnsi="Calibri" w:cs="Calibri"/>
-          <w:sz w:val="20"/>
-          <w:szCs w:val="20"/>
-          <w:lang w:val="en-US"/>
-        </w:rPr>
-        <w:t>must</w:t>
-      </w:r>
-      <w:r>
-        <w:rPr>
-          <w:rFonts w:ascii="Calibri" w:hAnsi="Calibri" w:cs="Calibri"/>
-          <w:sz w:val="20"/>
-          <w:szCs w:val="20"/>
-          <w:lang w:val="en-US"/>
-        </w:rPr>
-        <w:t xml:space="preserve"> be created due to time gaps between invocations or inside a VPC)</w:t>
+        <w:t>Cold Starts (Delay when a new container must be created due to time gaps between invocations or inside a VPC)</w:t>
       </w:r>
     </w:p>
     <w:p>
@@ -4086,43 +4369,7 @@
           <w:szCs w:val="20"/>
           <w:lang w:val="en-US"/>
         </w:rPr>
-        <w:t xml:space="preserve">Lambda package size is 50mb compressed with zip and 250mb uncompressed,3mb for online editing and a </w:t>
-      </w:r>
-      <w:r>
-        <w:rPr>
-          <w:rFonts w:ascii="Calibri" w:hAnsi="Calibri" w:cs="Calibri"/>
-          <w:sz w:val="20"/>
-          <w:szCs w:val="20"/>
-          <w:lang w:val="en-US"/>
-        </w:rPr>
-        <w:t>maximum</w:t>
-      </w:r>
-      <w:r>
-        <w:rPr>
-          <w:rFonts w:ascii="Calibri" w:hAnsi="Calibri" w:cs="Calibri"/>
-          <w:sz w:val="20"/>
-          <w:szCs w:val="20"/>
-          <w:lang w:val="en-US"/>
-        </w:rPr>
-        <w:t xml:space="preserve"> of 75gb of total lambda functions</w:t>
-      </w:r>
-      <w:r>
-        <w:rPr>
-          <w:rFonts w:ascii="Calibri" w:hAnsi="Calibri" w:cs="Calibri"/>
-          <w:sz w:val="20"/>
-          <w:szCs w:val="20"/>
-          <w:lang w:val="en-US"/>
-        </w:rPr>
-        <w:t xml:space="preserve"> </w:t>
-      </w:r>
-      <w:r>
-        <w:rPr>
-          <w:rFonts w:ascii="Calibri" w:hAnsi="Calibri" w:cs="Calibri"/>
-          <w:sz w:val="20"/>
-          <w:szCs w:val="20"/>
-          <w:lang w:val="en-US"/>
-        </w:rPr>
-        <w:t>(per region)</w:t>
+        <w:t>Lambda package size is 50mb compressed with zip and 250mb uncompressed,3mb for online editing and a maximum of 75gb of total lambda functions (per region)</w:t>
       </w:r>
     </w:p>
     <w:p>
@@ -4161,8 +4408,9 @@
           <w:szCs w:val="20"/>
           <w:lang w:val="es"/>
         </w:rPr>
-        <w:t>time</w:t>
-      </w:r>
+        <w:t>timeout</w:t>
+      </w:r>
+      <w:proofErr w:type="spellEnd"/>
       <w:r>
         <w:rPr>
           <w:rFonts w:ascii="Calibri" w:hAnsi="Calibri" w:cs="Calibri"/>
@@ -4170,44 +4418,7 @@
           <w:szCs w:val="20"/>
           <w:lang w:val="es"/>
         </w:rPr>
-        <w:t>o</w:t>
-      </w:r>
-      <w:r>
-        <w:rPr>
-          <w:rFonts w:ascii="Calibri" w:hAnsi="Calibri" w:cs="Calibri"/>
-          <w:sz w:val="20"/>
-          <w:szCs w:val="20"/>
-          <w:lang w:val="es"/>
-        </w:rPr>
-        <w:t>ut</w:t>
-      </w:r>
-      <w:proofErr w:type="spellEnd"/>
-      <w:r>
-        <w:rPr>
-          <w:rFonts w:ascii="Calibri" w:hAnsi="Calibri" w:cs="Calibri"/>
-          <w:sz w:val="20"/>
-          <w:szCs w:val="20"/>
-          <w:lang w:val="es"/>
-        </w:rPr>
-        <w:t xml:space="preserve"> 15 </w:t>
-      </w:r>
-      <w:r>
-        <w:rPr>
-          <w:rFonts w:ascii="Calibri" w:hAnsi="Calibri" w:cs="Calibri"/>
-          <w:sz w:val="20"/>
-          <w:szCs w:val="20"/>
-          <w:lang w:val="es"/>
-        </w:rPr>
-        <w:t>min</w:t>
-      </w:r>
-      <w:r>
-        <w:rPr>
-          <w:rFonts w:ascii="Calibri" w:hAnsi="Calibri" w:cs="Calibri"/>
-          <w:sz w:val="20"/>
-          <w:szCs w:val="20"/>
-          <w:lang w:val="es"/>
-        </w:rPr>
-        <w:t>.</w:t>
+        <w:t xml:space="preserve"> 15 min.</w:t>
       </w:r>
     </w:p>
     <w:p>
@@ -4236,16 +4447,7 @@
           <w:szCs w:val="20"/>
           <w:lang w:val="en-US"/>
         </w:rPr>
-        <w:t>P</w:t>
-      </w:r>
-      <w:r>
-        <w:rPr>
-          <w:rFonts w:ascii="Calibri" w:hAnsi="Calibri" w:cs="Calibri"/>
-          <w:sz w:val="20"/>
-          <w:szCs w:val="20"/>
-          <w:lang w:val="en-US"/>
-        </w:rPr>
-        <w:t>ayload request/response size is 6mb for synchronous and 256kb for asynchronous calls.</w:t>
+        <w:t>Payload request/response size is 6mb for synchronous and 256kb for asynchronous calls.</w:t>
       </w:r>
     </w:p>
     <w:p>
@@ -4274,79 +4476,7 @@
           <w:szCs w:val="20"/>
           <w:lang w:val="en-US"/>
         </w:rPr>
-        <w:t xml:space="preserve">Maximum number of concurrent </w:t>
-      </w:r>
-      <w:r>
-        <w:rPr>
-          <w:rFonts w:ascii="Calibri" w:hAnsi="Calibri" w:cs="Calibri"/>
-          <w:sz w:val="20"/>
-          <w:szCs w:val="20"/>
-          <w:lang w:val="en-US"/>
-        </w:rPr>
-        <w:t>executions</w:t>
-      </w:r>
-      <w:r>
-        <w:rPr>
-          <w:rFonts w:ascii="Calibri" w:hAnsi="Calibri" w:cs="Calibri"/>
-          <w:sz w:val="20"/>
-          <w:szCs w:val="20"/>
-          <w:lang w:val="en-US"/>
-        </w:rPr>
-        <w:t xml:space="preserve"> 1000 (Across all the functions in </w:t>
-      </w:r>
-      <w:r>
-        <w:rPr>
-          <w:rFonts w:ascii="Calibri" w:hAnsi="Calibri" w:cs="Calibri"/>
-          <w:sz w:val="20"/>
-          <w:szCs w:val="20"/>
-          <w:lang w:val="en-US"/>
-        </w:rPr>
-        <w:t>an</w:t>
-      </w:r>
-      <w:r>
-        <w:rPr>
-          <w:rFonts w:ascii="Calibri" w:hAnsi="Calibri" w:cs="Calibri"/>
-          <w:sz w:val="20"/>
-          <w:szCs w:val="20"/>
-          <w:lang w:val="en-US"/>
-        </w:rPr>
-        <w:t xml:space="preserve"> </w:t>
-      </w:r>
-      <w:r>
-        <w:rPr>
-          <w:rFonts w:ascii="Calibri" w:hAnsi="Calibri" w:cs="Calibri"/>
-          <w:sz w:val="20"/>
-          <w:szCs w:val="20"/>
-          <w:lang w:val="en-US"/>
-        </w:rPr>
-        <w:t>AWS</w:t>
-      </w:r>
-      <w:r>
-        <w:rPr>
-          <w:rFonts w:ascii="Calibri" w:hAnsi="Calibri" w:cs="Calibri"/>
-          <w:sz w:val="20"/>
-          <w:szCs w:val="20"/>
-          <w:lang w:val="en-US"/>
-        </w:rPr>
-        <w:t xml:space="preserve"> account</w:t>
-      </w:r>
-      <w:r>
-        <w:rPr>
-          <w:rFonts w:ascii="Calibri" w:hAnsi="Calibri" w:cs="Calibri"/>
-          <w:sz w:val="20"/>
-          <w:szCs w:val="20"/>
-          <w:lang w:val="en-US"/>
-        </w:rPr>
-        <w:t>). A</w:t>
-      </w:r>
-      <w:r>
-        <w:rPr>
-          <w:rFonts w:ascii="Calibri" w:hAnsi="Calibri" w:cs="Calibri"/>
-          <w:sz w:val="20"/>
-          <w:szCs w:val="20"/>
-          <w:lang w:val="en-US"/>
-        </w:rPr>
-        <w:t xml:space="preserve"> specific number of executions can be reserved to a specific function.</w:t>
+        <w:t>Maximum number of concurrent executions 1000 (Across all the functions in an AWS account). A specific number of executions can be reserved to a specific function.</w:t>
       </w:r>
     </w:p>
     <w:p>
@@ -4382,52 +4512,7 @@
           <w:szCs w:val="20"/>
           <w:lang w:val="en-US"/>
         </w:rPr>
-        <w:t xml:space="preserve">When </w:t>
-      </w:r>
-      <w:r>
-        <w:rPr>
-          <w:rFonts w:ascii="Calibri" w:hAnsi="Calibri" w:cs="Calibri"/>
-          <w:sz w:val="20"/>
-          <w:szCs w:val="20"/>
-          <w:lang w:val="en-US"/>
-        </w:rPr>
-        <w:t>reusing</w:t>
-      </w:r>
-      <w:r>
-        <w:rPr>
-          <w:rFonts w:ascii="Calibri" w:hAnsi="Calibri" w:cs="Calibri"/>
-          <w:sz w:val="20"/>
-          <w:szCs w:val="20"/>
-          <w:lang w:val="en-US"/>
-        </w:rPr>
-        <w:t xml:space="preserve"> a container for a DB connection the concurrent </w:t>
-      </w:r>
-      <w:r>
-        <w:rPr>
-          <w:rFonts w:ascii="Calibri" w:hAnsi="Calibri" w:cs="Calibri"/>
-          <w:sz w:val="20"/>
-          <w:szCs w:val="20"/>
-          <w:lang w:val="en-US"/>
-        </w:rPr>
-        <w:t>connections</w:t>
-      </w:r>
-      <w:r>
-        <w:rPr>
-          <w:rFonts w:ascii="Calibri" w:hAnsi="Calibri" w:cs="Calibri"/>
-          <w:sz w:val="20"/>
-          <w:szCs w:val="20"/>
-          <w:lang w:val="en-US"/>
-        </w:rPr>
-        <w:t xml:space="preserve"> can exceed the</w:t>
-      </w:r>
-      <w:r>
-        <w:rPr>
-          <w:rFonts w:ascii="Calibri" w:hAnsi="Calibri" w:cs="Calibri"/>
-          <w:sz w:val="20"/>
-          <w:szCs w:val="20"/>
-          <w:lang w:val="en-US"/>
-        </w:rPr>
-        <w:t xml:space="preserve"> max amount of connection that the database can handle.</w:t>
+        <w:t>When reusing a container for a DB connection the concurrent connections can exceed the max amount of connection that the database can handle.</w:t>
       </w:r>
     </w:p>
     <w:p>
@@ -4478,59 +4563,47 @@
         <w:rPr>
           <w:b/>
           <w:bCs/>
-          <w:lang w:val="en-US"/>
-        </w:rPr>
-      </w:pPr>
-      <w:r>
-        <w:rPr>
-          <w:b/>
-          <w:bCs/>
-          <w:lang w:val="en-US"/>
-        </w:rPr>
-        <w:t>Pricing</w:t>
-      </w:r>
-      <w:r>
-        <w:rPr>
-          <w:b/>
-          <w:bCs/>
-          <w:lang w:val="en-US"/>
-        </w:rPr>
-        <w:t>:</w:t>
-      </w:r>
-    </w:p>
-    <w:p>
-      <w:pPr>
-        <w:rPr>
-          <w:color w:val="FFFFFF" w:themeColor="background1"/>
-          <w:highlight w:val="darkBlue"/>
-          <w:lang w:val="en-US"/>
-        </w:rPr>
-      </w:pPr>
-      <w:r>
-        <w:rPr>
-          <w:lang w:val="en-US"/>
-        </w:rPr>
-        <w:t>Aws lambda charges per execution and per CPU time consumed, 1 million of request are free per moth and 400,000 GB-seconds per month are also free.</w:t>
-      </w:r>
-      <w:r>
-        <w:rPr>
-          <w:lang w:val="en-US"/>
-        </w:rPr>
-        <w:t xml:space="preserve"> Check the following link to more detailed billing information.</w:t>
-      </w:r>
-      <w:r>
-        <w:rPr>
-          <w:lang w:val="en-US"/>
-        </w:rPr>
-        <w:t xml:space="preserve"> </w:t>
+          <w:sz w:val="20"/>
+          <w:szCs w:val="20"/>
+          <w:lang w:val="en-US"/>
+        </w:rPr>
+      </w:pPr>
+      <w:r>
+        <w:rPr>
+          <w:b/>
+          <w:bCs/>
+          <w:sz w:val="20"/>
+          <w:szCs w:val="20"/>
+          <w:lang w:val="en-US"/>
+        </w:rPr>
+        <w:t>Pricing:</w:t>
+      </w:r>
+    </w:p>
+    <w:p>
+      <w:pPr>
+        <w:rPr>
+          <w:color w:val="FFFFFF" w:themeColor="background1"/>
+          <w:sz w:val="20"/>
+          <w:szCs w:val="20"/>
+          <w:highlight w:val="darkBlue"/>
+          <w:lang w:val="en-US"/>
+        </w:rPr>
+      </w:pPr>
+      <w:r>
+        <w:rPr>
+          <w:sz w:val="20"/>
+          <w:szCs w:val="20"/>
+          <w:lang w:val="en-US"/>
+        </w:rPr>
+        <w:t xml:space="preserve">Aws lambda charges per execution and per CPU time consumed, 1 million of request are free per moth and 400,000 GB-seconds per month are also free. Check the following link to more detailed billing information. </w:t>
       </w:r>
       <w:hyperlink r:id="rId13" w:tgtFrame="_blank" w:history="1">
         <w:r>
           <w:rPr>
             <w:rStyle w:val="Hipervnculo"/>
             <w:rFonts w:ascii="Arial" w:hAnsi="Arial" w:cs="Arial"/>
-            <w:sz w:val="23"/>
-            <w:szCs w:val="23"/>
+            <w:sz w:val="20"/>
+            <w:szCs w:val="20"/>
             <w:shd w:val="clear" w:color="auto" w:fill="F8F8F8"/>
             <w:lang w:val="en-US"/>
           </w:rPr>
@@ -4540,6 +4613,8 @@
       <w:r>
         <w:rPr>
           <w:color w:val="FFFFFF" w:themeColor="background1"/>
+          <w:sz w:val="20"/>
+          <w:szCs w:val="20"/>
           <w:highlight w:val="darkBlue"/>
           <w:lang w:val="en-US"/>
         </w:rPr>
@@ -4554,6 +4629,8 @@
           <w:bCs/>
           <w:i/>
           <w:iCs/>
+          <w:sz w:val="20"/>
+          <w:szCs w:val="20"/>
           <w:u w:val="single"/>
           <w:lang w:val="en-US"/>
         </w:rPr>
@@ -4564,6 +4641,8 @@
           <w:bCs/>
           <w:i/>
           <w:iCs/>
+          <w:sz w:val="20"/>
+          <w:szCs w:val="20"/>
           <w:u w:val="single"/>
           <w:lang w:val="en-US"/>
         </w:rPr>
@@ -4573,20 +4652,18 @@
     <w:p>
       <w:pPr>
         <w:rPr>
-          <w:lang w:val="en-US"/>
-        </w:rPr>
-      </w:pPr>
-      <w:r>
-        <w:rPr>
-          <w:lang w:val="en-US"/>
-        </w:rPr>
-        <w:t>Links used</w:t>
-      </w:r>
-      <w:r>
-        <w:rPr>
-          <w:lang w:val="en-US"/>
-        </w:rPr>
-        <w:t>--------------------------------------------------------------------------------------------------------------</w:t>
+          <w:sz w:val="20"/>
+          <w:szCs w:val="20"/>
+          <w:lang w:val="en-US"/>
+        </w:rPr>
+      </w:pPr>
+      <w:r>
+        <w:rPr>
+          <w:sz w:val="20"/>
+          <w:szCs w:val="20"/>
+          <w:lang w:val="en-US"/>
+        </w:rPr>
+        <w:t>Links used--------------------------------------------------------------------------------------------------------------</w:t>
       </w:r>
     </w:p>
     <w:p>
@@ -4620,6 +4697,7 @@
           <w:rStyle w:val="Hipervnculo"/>
           <w:sz w:val="20"/>
           <w:szCs w:val="20"/>
+          <w:lang w:val="en-US"/>
         </w:rPr>
       </w:pPr>
       <w:hyperlink r:id="rId15" w:history="1">
@@ -4628,6 +4706,7 @@
             <w:rStyle w:val="Hipervnculo"/>
             <w:sz w:val="20"/>
             <w:szCs w:val="20"/>
+            <w:lang w:val="en-US"/>
           </w:rPr>
           <w:t>https://docs.aws.amazon.com/lambda/latest/dg/nodejs-context.html</w:t>
         </w:r>
@@ -4642,6 +4721,7 @@
           <w:iCs/>
           <w:sz w:val="20"/>
           <w:szCs w:val="20"/>
+          <w:lang w:val="en-US"/>
         </w:rPr>
       </w:pPr>
       <w:hyperlink r:id="rId16" w:anchor=":~:text=You%20can%20configure%20the%20Lambda,then%20choose%20your%20REST%20API" w:history="1">
@@ -4652,6 +4732,7 @@
             <w:iCs/>
             <w:sz w:val="20"/>
             <w:szCs w:val="20"/>
+            <w:lang w:val="en-US"/>
           </w:rPr>
           <w:t>https://aws.amazon.com/es/premiumsupport/knowledge-center/api-gateway-invoke-lambda/#:~:text=You%20can%20configure%20the%20Lambda,then%20choose%20your%20REST%20API</w:t>
         </w:r>
@@ -4665,6 +4746,7 @@
           <w:sz w:val="20"/>
           <w:szCs w:val="20"/>
           <w:highlight w:val="darkBlue"/>
+          <w:lang w:val="en-US"/>
         </w:rPr>
       </w:pPr>
       <w:hyperlink r:id="rId17" w:tgtFrame="_blank" w:history="1">
@@ -4675,6 +4757,7 @@
             <w:sz w:val="20"/>
             <w:szCs w:val="20"/>
             <w:shd w:val="clear" w:color="auto" w:fill="FFFFFF"/>
+            <w:lang w:val="en-US"/>
           </w:rPr>
           <w:t>https://docs.aws.amazon.com/lambda/latest/dg/gettingstarted-limits.html</w:t>
         </w:r>
@@ -4688,6 +4771,7 @@
           <w:sz w:val="20"/>
           <w:szCs w:val="20"/>
           <w:highlight w:val="darkBlue"/>
+          <w:lang w:val="en-US"/>
         </w:rPr>
       </w:pPr>
       <w:hyperlink r:id="rId18" w:tgtFrame="_blank" w:history="1">
@@ -4698,6 +4782,7 @@
             <w:sz w:val="20"/>
             <w:szCs w:val="20"/>
             <w:shd w:val="clear" w:color="auto" w:fill="F8F8F8"/>
+            <w:lang w:val="en-US"/>
           </w:rPr>
           <w:t>https://aws.amazon.com/es/lambda/pricing/</w:t>
         </w:r>
@@ -4709,14 +4794,16 @@
         <w:jc w:val="both"/>
         <w:rPr>
           <w:color w:val="4472C4" w:themeColor="accent1"/>
-        </w:rPr>
-      </w:pPr>
-    </w:p>
-    <w:p>
-      <w:pPr>
-        <w:rPr>
-          <w:i/>
-          <w:iCs/>
+          <w:lang w:val="en-US"/>
+        </w:rPr>
+      </w:pPr>
+    </w:p>
+    <w:p>
+      <w:pPr>
+        <w:rPr>
+          <w:i/>
+          <w:iCs/>
+          <w:lang w:val="en-US"/>
         </w:rPr>
       </w:pPr>
     </w:p>
@@ -4731,6 +4818,7 @@
           <w:sz w:val="20"/>
           <w:szCs w:val="20"/>
           <w:u w:val="single"/>
+          <w:lang w:val="en-US"/>
         </w:rPr>
       </w:pPr>
     </w:p>
@@ -4740,14 +4828,16 @@
         <w:rPr>
           <w:sz w:val="20"/>
           <w:szCs w:val="20"/>
-        </w:rPr>
-      </w:pPr>
-    </w:p>
-    <w:p>
-      <w:pPr>
-        <w:rPr>
-          <w:b/>
-          <w:bCs/>
+          <w:lang w:val="en-US"/>
+        </w:rPr>
+      </w:pPr>
+    </w:p>
+    <w:p>
+      <w:pPr>
+        <w:rPr>
+          <w:b/>
+          <w:bCs/>
+          <w:lang w:val="en-US"/>
         </w:rPr>
       </w:pPr>
       <w:r>
@@ -4757,6 +4847,7 @@
           <w:sz w:val="28"/>
           <w:szCs w:val="28"/>
           <w:highlight w:val="darkBlue"/>
+          <w:lang w:val="en-US"/>
         </w:rPr>
         <w:t xml:space="preserve">                                                                                                                 </w:t>
       </w:r>
@@ -4765,6 +4856,7 @@
           <w:b/>
           <w:bCs/>
           <w:highlight w:val="darkBlue"/>
+          <w:lang w:val="en-US"/>
         </w:rPr>
         <w:t xml:space="preserve">                                                                                                                                                </w:t>
       </w:r>
@@ -4772,6 +4864,7 @@
         <w:rPr>
           <w:b/>
           <w:bCs/>
+          <w:lang w:val="en-US"/>
         </w:rPr>
         <w:t xml:space="preserve">        </w:t>
       </w:r>
@@ -4780,49 +4873,92 @@
       <w:pPr>
         <w:spacing w:line="240" w:lineRule="auto"/>
         <w:jc w:val="both"/>
+        <w:rPr>
+          <w:lang w:val="en-US"/>
+        </w:rPr>
       </w:pPr>
     </w:p>
     <w:p>
       <w:pPr>
         <w:spacing w:line="240" w:lineRule="auto"/>
         <w:jc w:val="both"/>
+        <w:rPr>
+          <w:lang w:val="en-US"/>
+        </w:rPr>
       </w:pPr>
     </w:p>
     <w:p>
       <w:pPr>
         <w:spacing w:line="240" w:lineRule="auto"/>
         <w:jc w:val="both"/>
+        <w:rPr>
+          <w:lang w:val="en-US"/>
+        </w:rPr>
       </w:pPr>
     </w:p>
     <w:p>
       <w:pPr>
         <w:spacing w:line="240" w:lineRule="auto"/>
         <w:jc w:val="both"/>
+        <w:rPr>
+          <w:lang w:val="en-US"/>
+        </w:rPr>
       </w:pPr>
     </w:p>
     <w:p>
       <w:pPr>
         <w:spacing w:line="240" w:lineRule="auto"/>
         <w:jc w:val="both"/>
+        <w:rPr>
+          <w:lang w:val="en-US"/>
+        </w:rPr>
       </w:pPr>
     </w:p>
     <w:p>
       <w:pPr>
         <w:spacing w:line="240" w:lineRule="auto"/>
-      </w:pPr>
-    </w:p>
-    <w:p/>
-    <w:p/>
-    <w:p/>
-    <w:p>
-      <w:pPr>
-        <w:rPr>
-          <w:sz w:val="20"/>
-          <w:szCs w:val="20"/>
-        </w:rPr>
-      </w:pPr>
-    </w:p>
-    <w:p/>
+        <w:rPr>
+          <w:lang w:val="en-US"/>
+        </w:rPr>
+      </w:pPr>
+    </w:p>
+    <w:p>
+      <w:pPr>
+        <w:rPr>
+          <w:lang w:val="en-US"/>
+        </w:rPr>
+      </w:pPr>
+    </w:p>
+    <w:p>
+      <w:pPr>
+        <w:rPr>
+          <w:lang w:val="en-US"/>
+        </w:rPr>
+      </w:pPr>
+    </w:p>
+    <w:p>
+      <w:pPr>
+        <w:rPr>
+          <w:lang w:val="en-US"/>
+        </w:rPr>
+      </w:pPr>
+    </w:p>
+    <w:p>
+      <w:pPr>
+        <w:rPr>
+          <w:sz w:val="20"/>
+          <w:szCs w:val="20"/>
+          <w:lang w:val="en-US"/>
+        </w:rPr>
+      </w:pPr>
+    </w:p>
+    <w:p>
+      <w:pPr>
+        <w:rPr>
+          <w:lang w:val="en-US"/>
+        </w:rPr>
+      </w:pPr>
+    </w:p>
     <w:sectPr>
       <w:pgSz w:w="12240" w:h="15840"/>
       <w:pgMar w:top="1417" w:right="1701" w:bottom="1417" w:left="1701" w:header="708" w:footer="708" w:gutter="0"/>

</xml_diff>